<commit_message>
Finalization of chapter 4
</commit_message>
<xml_diff>
--- a/Read_this/4.Rezultati_i_rasprava.docx
+++ b/Read_this/4.Rezultati_i_rasprava.docx
@@ -585,17 +585,17 @@
       <w:r>
         <w:rPr>
           <w:rFonts w:ascii="Times New Roman" w:hAnsi="Times New Roman" w:cs="Times New Roman"/>
-          <w:color w:val="FF0000"/>
-          <w:sz w:val="24"/>
-        </w:rPr>
-        <w:t>.</w:t>
-      </w:r>
-      <w:r>
-        <w:rPr>
-          <w:rFonts w:ascii="Times New Roman" w:hAnsi="Times New Roman" w:cs="Times New Roman"/>
-          <w:sz w:val="24"/>
-        </w:rPr>
-        <w:t xml:space="preserve"> Opis i biološk</w:t>
+          <w:color w:val="000000" w:themeColor="text1"/>
+          <w:sz w:val="24"/>
+        </w:rPr>
+        <w:t xml:space="preserve">. </w:t>
+      </w:r>
+      <w:r>
+        <w:rPr>
+          <w:rFonts w:ascii="Times New Roman" w:hAnsi="Times New Roman" w:cs="Times New Roman"/>
+          <w:sz w:val="24"/>
+        </w:rPr>
+        <w:t>Opis i biološk</w:t>
       </w:r>
       <w:r>
         <w:rPr>
@@ -2222,7 +2222,6 @@
         <w:tblCellMar>
           <w:top w:w="23" w:type="dxa"/>
           <w:left w:w="22" w:type="dxa"/>
-          <w:bottom w:w="0" w:type="dxa"/>
           <w:right w:w="21" w:type="dxa"/>
         </w:tblCellMar>
         <w:tblLook w:val="04A0" w:firstRow="1" w:lastRow="0" w:firstColumn="1" w:lastColumn="0" w:noHBand="0" w:noVBand="1"/>
@@ -8606,7 +8605,6 @@
         <w:tblCellMar>
           <w:top w:w="23" w:type="dxa"/>
           <w:left w:w="22" w:type="dxa"/>
-          <w:bottom w:w="0" w:type="dxa"/>
           <w:right w:w="21" w:type="dxa"/>
         </w:tblCellMar>
         <w:tblLook w:val="04A0" w:firstRow="1" w:lastRow="0" w:firstColumn="1" w:lastColumn="0" w:noHBand="0" w:noVBand="1"/>
@@ -14155,7 +14153,6 @@
         <w:tblCellMar>
           <w:top w:w="23" w:type="dxa"/>
           <w:left w:w="22" w:type="dxa"/>
-          <w:bottom w:w="0" w:type="dxa"/>
           <w:right w:w="17" w:type="dxa"/>
         </w:tblCellMar>
         <w:tblLook w:val="04A0" w:firstRow="1" w:lastRow="0" w:firstColumn="1" w:lastColumn="0" w:noHBand="0" w:noVBand="1"/>
@@ -20338,7 +20335,6 @@
         <w:tblCellMar>
           <w:top w:w="23" w:type="dxa"/>
           <w:left w:w="26" w:type="dxa"/>
-          <w:bottom w:w="0" w:type="dxa"/>
           <w:right w:w="26" w:type="dxa"/>
         </w:tblCellMar>
         <w:tblLook w:val="04A0" w:firstRow="1" w:lastRow="0" w:firstColumn="1" w:lastColumn="0" w:noHBand="0" w:noVBand="1"/>
@@ -25596,7 +25592,6 @@
         <w:tblCellMar>
           <w:top w:w="23" w:type="dxa"/>
           <w:left w:w="22" w:type="dxa"/>
-          <w:bottom w:w="0" w:type="dxa"/>
           <w:right w:w="17" w:type="dxa"/>
         </w:tblCellMar>
         <w:tblLook w:val="04A0" w:firstRow="1" w:lastRow="0" w:firstColumn="1" w:lastColumn="0" w:noHBand="0" w:noVBand="1"/>
@@ -31779,7 +31774,6 @@
         <w:tblCellMar>
           <w:top w:w="23" w:type="dxa"/>
           <w:left w:w="29" w:type="dxa"/>
-          <w:bottom w:w="0" w:type="dxa"/>
           <w:right w:w="17" w:type="dxa"/>
         </w:tblCellMar>
         <w:tblLook w:val="04A0" w:firstRow="1" w:lastRow="0" w:firstColumn="1" w:lastColumn="0" w:noHBand="0" w:noVBand="1"/>
@@ -37722,7 +37716,46 @@
           <w:rFonts w:ascii="Times New Roman" w:hAnsi="Times New Roman" w:cs="Times New Roman"/>
           <w:sz w:val="24"/>
         </w:rPr>
-        <w:t>Posebno su zanimljiva činjenica da se udio navedenih struktura u mozgu odraslih jedinki statistički značajno razlikuje od udjela u mlađim jedinkama (</w:t>
+        <w:t>Posebno su zanimljiva činjenica da se udio navedenih struktura u mozgu odraslih jedinki statistički značajno</w:t>
+      </w:r>
+      <w:r>
+        <w:rPr>
+          <w:rFonts w:ascii="Times New Roman" w:hAnsi="Times New Roman" w:cs="Times New Roman"/>
+          <w:sz w:val="24"/>
+        </w:rPr>
+        <w:t xml:space="preserve"> (p &lt; 0.025, korigirano prema </w:t>
+      </w:r>
+      <w:proofErr w:type="spellStart"/>
+      <w:r>
+        <w:rPr>
+          <w:rFonts w:ascii="Times New Roman" w:hAnsi="Times New Roman" w:cs="Times New Roman"/>
+          <w:i/>
+          <w:sz w:val="24"/>
+        </w:rPr>
+        <w:t>Bonferroni</w:t>
+      </w:r>
+      <w:r>
+        <w:rPr>
+          <w:rFonts w:ascii="Times New Roman" w:hAnsi="Times New Roman" w:cs="Times New Roman"/>
+          <w:i/>
+          <w:sz w:val="24"/>
+        </w:rPr>
+        <w:t>ju</w:t>
+      </w:r>
+      <w:proofErr w:type="spellEnd"/>
+      <w:r>
+        <w:rPr>
+          <w:rFonts w:ascii="Times New Roman" w:hAnsi="Times New Roman" w:cs="Times New Roman"/>
+          <w:sz w:val="24"/>
+        </w:rPr>
+        <w:t xml:space="preserve">) </w:t>
+      </w:r>
+      <w:r>
+        <w:rPr>
+          <w:rFonts w:ascii="Times New Roman" w:hAnsi="Times New Roman" w:cs="Times New Roman"/>
+          <w:sz w:val="24"/>
+        </w:rPr>
+        <w:t>razlikuje od udjela u mlađim jedinkama (</w:t>
       </w:r>
       <w:r>
         <w:rPr>
@@ -37774,6 +37807,14 @@
           <w:sz w:val="24"/>
         </w:rPr>
         <w:t xml:space="preserve"> = 0.00847 </w:t>
+      </w:r>
+      <w:r>
+        <w:rPr>
+          <w:rFonts w:ascii="Times New Roman" w:hAnsi="Times New Roman" w:cs="Times New Roman"/>
+          <w:b/>
+          <w:sz w:val="24"/>
+        </w:rPr>
+        <w:t xml:space="preserve">za </w:t>
       </w:r>
       <w:r>
         <w:rPr>
@@ -37955,7 +37996,6 @@
           <w:b/>
           <w:sz w:val="24"/>
         </w:rPr>
-        <w:lastRenderedPageBreak/>
         <w:t>4.2.2 Rezultati analize glavne komponente</w:t>
       </w:r>
     </w:p>
@@ -38184,6 +38224,9 @@
     </w:p>
     <w:p>
       <w:pPr>
+        <w:pBdr>
+          <w:top w:val="single" w:sz="4" w:space="1" w:color="auto"/>
+        </w:pBdr>
         <w:jc w:val="both"/>
         <w:rPr>
           <w:rFonts w:ascii="Times New Roman" w:hAnsi="Times New Roman" w:cs="Times New Roman"/>
@@ -38502,6 +38545,7 @@
         <w:ind w:left="14584"/>
       </w:pPr>
       <w:r>
+        <w:lastRenderedPageBreak/>
         <w:t>48</w:t>
       </w:r>
     </w:p>
@@ -38519,7 +38563,6 @@
           <w:b/>
           <w:sz w:val="24"/>
         </w:rPr>
-        <w:lastRenderedPageBreak/>
         <w:t>4.2.3</w:t>
       </w:r>
       <w:r>
@@ -38983,342 +39026,453 @@
           <w:rFonts w:ascii="Times New Roman" w:hAnsi="Times New Roman" w:cs="Times New Roman"/>
           <w:sz w:val="24"/>
         </w:rPr>
+        <w:t xml:space="preserve"> (ukupno 12)</w:t>
+      </w:r>
+      <w:r>
+        <w:rPr>
+          <w:rFonts w:ascii="Times New Roman" w:hAnsi="Times New Roman" w:cs="Times New Roman"/>
+          <w:sz w:val="24"/>
+        </w:rPr>
+        <w:t xml:space="preserve">; između </w:t>
+      </w:r>
+      <w:r>
+        <w:rPr>
+          <w:rFonts w:ascii="Times New Roman" w:hAnsi="Times New Roman" w:cs="Times New Roman"/>
+          <w:i/>
+          <w:sz w:val="24"/>
+        </w:rPr>
+        <w:t xml:space="preserve">odrasle skupine </w:t>
+      </w:r>
+      <w:r>
+        <w:rPr>
+          <w:rFonts w:ascii="Times New Roman" w:hAnsi="Times New Roman" w:cs="Times New Roman"/>
+          <w:sz w:val="24"/>
+        </w:rPr>
+        <w:t xml:space="preserve">i </w:t>
+      </w:r>
+      <w:r>
+        <w:rPr>
+          <w:rFonts w:ascii="Times New Roman" w:hAnsi="Times New Roman" w:cs="Times New Roman"/>
+          <w:i/>
+          <w:sz w:val="24"/>
+        </w:rPr>
+        <w:t xml:space="preserve">skupine 48h </w:t>
+      </w:r>
+      <w:r>
+        <w:rPr>
+          <w:rFonts w:ascii="Times New Roman" w:hAnsi="Times New Roman" w:cs="Times New Roman"/>
+          <w:sz w:val="24"/>
+        </w:rPr>
+        <w:t>u frakcijama: 3, 5, 6, 7,  9, 11, 16, 24, 27, 31, 34</w:t>
+      </w:r>
+      <w:r>
+        <w:rPr>
+          <w:rFonts w:ascii="Times New Roman" w:hAnsi="Times New Roman" w:cs="Times New Roman"/>
+          <w:sz w:val="24"/>
+        </w:rPr>
+        <w:t xml:space="preserve"> (ukupno 11)</w:t>
+      </w:r>
+      <w:r>
+        <w:rPr>
+          <w:rFonts w:ascii="Times New Roman" w:hAnsi="Times New Roman" w:cs="Times New Roman"/>
+          <w:sz w:val="24"/>
+        </w:rPr>
+        <w:t xml:space="preserve">. Frakcije statistički značajno različite za obje skupine ispitivanja su: 3, 5, 6, 7, 16, 24, 27, 34 (ukupno 8). </w:t>
+      </w:r>
+      <w:r>
+        <w:rPr>
+          <w:rFonts w:ascii="Times New Roman" w:hAnsi="Times New Roman" w:cs="Times New Roman"/>
+          <w:b/>
+          <w:sz w:val="24"/>
+        </w:rPr>
+        <w:t>Tablica</w:t>
+      </w:r>
+      <w:r>
+        <w:rPr>
+          <w:rFonts w:ascii="Times New Roman" w:hAnsi="Times New Roman" w:cs="Times New Roman"/>
+          <w:b/>
+          <w:sz w:val="24"/>
+        </w:rPr>
+        <w:t xml:space="preserve"> 4.4 </w:t>
+      </w:r>
+      <w:r>
+        <w:rPr>
+          <w:rFonts w:ascii="Times New Roman" w:hAnsi="Times New Roman" w:cs="Times New Roman"/>
+          <w:sz w:val="24"/>
+        </w:rPr>
+        <w:t>prikazuje statistički značajno različite frakcije između skupina uzoraka. Zbog malog broja uzoraka važno</w:t>
+      </w:r>
+      <w:r>
+        <w:rPr>
+          <w:rFonts w:ascii="Times New Roman" w:hAnsi="Times New Roman" w:cs="Times New Roman"/>
+          <w:sz w:val="24"/>
+        </w:rPr>
+        <w:t xml:space="preserve"> je</w:t>
+      </w:r>
+      <w:r>
+        <w:rPr>
+          <w:rFonts w:ascii="Times New Roman" w:hAnsi="Times New Roman" w:cs="Times New Roman"/>
+          <w:sz w:val="24"/>
+        </w:rPr>
         <w:t xml:space="preserve"> </w:t>
       </w:r>
       <w:r>
         <w:rPr>
           <w:rFonts w:ascii="Times New Roman" w:hAnsi="Times New Roman" w:cs="Times New Roman"/>
-          <w:sz w:val="24"/>
-        </w:rPr>
-        <w:t>(ukupno 12)</w:t>
-      </w:r>
-      <w:r>
-        <w:rPr>
-          <w:rFonts w:ascii="Times New Roman" w:hAnsi="Times New Roman" w:cs="Times New Roman"/>
-          <w:sz w:val="24"/>
-        </w:rPr>
-        <w:t xml:space="preserve">; između </w:t>
-      </w:r>
-      <w:r>
-        <w:rPr>
-          <w:rFonts w:ascii="Times New Roman" w:hAnsi="Times New Roman" w:cs="Times New Roman"/>
           <w:i/>
           <w:sz w:val="24"/>
         </w:rPr>
-        <w:t xml:space="preserve">odrasle skupine </w:t>
-      </w:r>
-      <w:r>
-        <w:rPr>
-          <w:rFonts w:ascii="Times New Roman" w:hAnsi="Times New Roman" w:cs="Times New Roman"/>
-          <w:sz w:val="24"/>
-        </w:rPr>
-        <w:t xml:space="preserve">i </w:t>
-      </w:r>
+        <w:t>veličinu učinka</w:t>
+      </w:r>
+      <w:r>
+        <w:rPr>
+          <w:rFonts w:ascii="Times New Roman" w:hAnsi="Times New Roman" w:cs="Times New Roman"/>
+          <w:sz w:val="24"/>
+        </w:rPr>
+        <w:t xml:space="preserve"> razmatrati s rezervom. </w:t>
+      </w:r>
+      <w:proofErr w:type="spellStart"/>
       <w:r>
         <w:rPr>
           <w:rFonts w:ascii="Times New Roman" w:hAnsi="Times New Roman" w:cs="Times New Roman"/>
           <w:i/>
           <w:sz w:val="24"/>
         </w:rPr>
-        <w:t xml:space="preserve">skupine 48h </w:t>
-      </w:r>
-      <w:r>
-        <w:rPr>
-          <w:rFonts w:ascii="Times New Roman" w:hAnsi="Times New Roman" w:cs="Times New Roman"/>
-          <w:sz w:val="24"/>
-        </w:rPr>
-        <w:t>u frakcijama: 3, 5, 6, 7,  9, 11, 16, 24, 27, 31, 34</w:t>
-      </w:r>
-      <w:r>
-        <w:rPr>
-          <w:rFonts w:ascii="Times New Roman" w:hAnsi="Times New Roman" w:cs="Times New Roman"/>
-          <w:sz w:val="24"/>
-        </w:rPr>
-        <w:t xml:space="preserve"> </w:t>
-      </w:r>
-      <w:r>
-        <w:rPr>
-          <w:rFonts w:ascii="Times New Roman" w:hAnsi="Times New Roman" w:cs="Times New Roman"/>
-          <w:sz w:val="24"/>
-        </w:rPr>
-        <w:t>(ukupno 11)</w:t>
-      </w:r>
-      <w:r>
-        <w:rPr>
-          <w:rFonts w:ascii="Times New Roman" w:hAnsi="Times New Roman" w:cs="Times New Roman"/>
-          <w:sz w:val="24"/>
-        </w:rPr>
-        <w:t xml:space="preserve">. Frakcije statistički značajno različite za obje skupine ispitivanja su: 3, 5, 6, 7, 16, 24, 27, 34 (ukupno 8). </w:t>
+        <w:t>Hedgesova</w:t>
+      </w:r>
+      <w:proofErr w:type="spellEnd"/>
+      <w:r>
+        <w:rPr>
+          <w:rFonts w:ascii="Times New Roman" w:hAnsi="Times New Roman" w:cs="Times New Roman"/>
+          <w:i/>
+          <w:sz w:val="24"/>
+        </w:rPr>
+        <w:t xml:space="preserve"> g</w:t>
+      </w:r>
+      <w:r>
+        <w:rPr>
+          <w:rFonts w:ascii="Times New Roman" w:hAnsi="Times New Roman" w:cs="Times New Roman"/>
+          <w:sz w:val="24"/>
+        </w:rPr>
+        <w:t xml:space="preserve"> vrijednost prikazuje omjer razlike srednjih vrijednosti mjerenja i ukupne standar</w:t>
+      </w:r>
+      <w:r>
+        <w:rPr>
+          <w:rFonts w:ascii="Times New Roman" w:hAnsi="Times New Roman" w:cs="Times New Roman"/>
+          <w:sz w:val="24"/>
+        </w:rPr>
+        <w:t>d</w:t>
+      </w:r>
+      <w:r>
+        <w:rPr>
+          <w:rFonts w:ascii="Times New Roman" w:hAnsi="Times New Roman" w:cs="Times New Roman"/>
+          <w:sz w:val="24"/>
+        </w:rPr>
+        <w:t>ne devijacije mjerenj</w:t>
+      </w:r>
+      <w:r>
+        <w:rPr>
+          <w:rFonts w:ascii="Times New Roman" w:hAnsi="Times New Roman" w:cs="Times New Roman"/>
+          <w:sz w:val="24"/>
+        </w:rPr>
+        <w:t xml:space="preserve">a, </w:t>
+      </w:r>
+      <w:r>
+        <w:rPr>
+          <w:rFonts w:ascii="Times New Roman" w:hAnsi="Times New Roman" w:cs="Times New Roman"/>
+          <w:sz w:val="24"/>
+        </w:rPr>
+        <w:t>korigirano za mali broj uzoraka</w:t>
+      </w:r>
+      <w:r>
+        <w:rPr>
+          <w:rFonts w:ascii="Times New Roman" w:hAnsi="Times New Roman" w:cs="Times New Roman"/>
+          <w:sz w:val="24"/>
+        </w:rPr>
+        <w:t xml:space="preserve"> (korištena formula nalazi se u dodatku)</w:t>
+      </w:r>
+      <w:r>
+        <w:rPr>
+          <w:rFonts w:ascii="Times New Roman" w:hAnsi="Times New Roman" w:cs="Times New Roman"/>
+          <w:sz w:val="24"/>
+        </w:rPr>
+        <w:t>.</w:t>
       </w:r>
     </w:p>
     <w:p>
       <w:pPr>
         <w:rPr>
           <w:rFonts w:ascii="Times New Roman" w:hAnsi="Times New Roman" w:cs="Times New Roman"/>
-          <w:color w:val="FF0000"/>
-          <w:sz w:val="24"/>
-          <w:highlight w:val="yellow"/>
+          <w:sz w:val="24"/>
         </w:rPr>
       </w:pPr>
+      <w:r>
+        <w:rPr>
+          <w:rFonts w:ascii="Times New Roman" w:hAnsi="Times New Roman" w:cs="Times New Roman"/>
+          <w:b/>
+          <w:sz w:val="24"/>
+        </w:rPr>
+        <w:t xml:space="preserve">Tablica 4.4 </w:t>
+      </w:r>
+      <w:r>
+        <w:rPr>
+          <w:rFonts w:ascii="Times New Roman" w:hAnsi="Times New Roman" w:cs="Times New Roman"/>
+        </w:rPr>
+        <w:t>Statistički znač</w:t>
+      </w:r>
+      <w:r>
+        <w:rPr>
+          <w:rFonts w:ascii="Times New Roman" w:hAnsi="Times New Roman" w:cs="Times New Roman"/>
+        </w:rPr>
+        <w:t>a</w:t>
+      </w:r>
+      <w:r>
+        <w:rPr>
+          <w:rFonts w:ascii="Times New Roman" w:hAnsi="Times New Roman" w:cs="Times New Roman"/>
+        </w:rPr>
+        <w:t xml:space="preserve">jno različite frakcije između uzoraka. </w:t>
+      </w:r>
+      <w:r>
+        <w:rPr>
+          <w:rFonts w:ascii="Times New Roman" w:hAnsi="Times New Roman" w:cs="Times New Roman"/>
+        </w:rPr>
+        <w:t>Negativan p</w:t>
+      </w:r>
+      <w:r>
+        <w:rPr>
+          <w:rFonts w:ascii="Times New Roman" w:hAnsi="Times New Roman" w:cs="Times New Roman"/>
+        </w:rPr>
+        <w:t xml:space="preserve">redznak </w:t>
+      </w:r>
+      <w:r>
+        <w:rPr>
+          <w:rFonts w:ascii="Times New Roman" w:hAnsi="Times New Roman" w:cs="Times New Roman"/>
+          <w:i/>
+        </w:rPr>
+        <w:t>veličine</w:t>
+      </w:r>
+      <w:r>
+        <w:rPr>
+          <w:rFonts w:ascii="Times New Roman" w:hAnsi="Times New Roman" w:cs="Times New Roman"/>
+          <w:i/>
+        </w:rPr>
+        <w:t xml:space="preserve"> učinka</w:t>
+      </w:r>
+      <w:r>
+        <w:rPr>
+          <w:rFonts w:ascii="Times New Roman" w:hAnsi="Times New Roman" w:cs="Times New Roman"/>
+        </w:rPr>
+        <w:t xml:space="preserve"> </w:t>
+      </w:r>
+      <w:r>
+        <w:rPr>
+          <w:rFonts w:ascii="Times New Roman" w:hAnsi="Times New Roman" w:cs="Times New Roman"/>
+        </w:rPr>
+        <w:t xml:space="preserve">znači da je srednja vrijednost pojedine frakcije veća u  </w:t>
+      </w:r>
+      <w:r>
+        <w:rPr>
+          <w:rFonts w:ascii="Times New Roman" w:hAnsi="Times New Roman" w:cs="Times New Roman"/>
+          <w:i/>
+        </w:rPr>
+        <w:t xml:space="preserve">skupini 24h </w:t>
+      </w:r>
+      <w:r>
+        <w:rPr>
+          <w:rFonts w:ascii="Times New Roman" w:hAnsi="Times New Roman" w:cs="Times New Roman"/>
+        </w:rPr>
+        <w:t xml:space="preserve">i </w:t>
+      </w:r>
+      <w:r>
+        <w:rPr>
+          <w:rFonts w:ascii="Times New Roman" w:hAnsi="Times New Roman" w:cs="Times New Roman"/>
+          <w:i/>
+        </w:rPr>
+        <w:t>skupini 48h</w:t>
+      </w:r>
+      <w:r>
+        <w:rPr>
+          <w:rFonts w:ascii="Times New Roman" w:hAnsi="Times New Roman" w:cs="Times New Roman"/>
+        </w:rPr>
+        <w:t xml:space="preserve">, pozitivan predznak označava veće vrijednosti u </w:t>
+      </w:r>
+      <w:r>
+        <w:rPr>
+          <w:rFonts w:ascii="Times New Roman" w:hAnsi="Times New Roman" w:cs="Times New Roman"/>
+          <w:i/>
+        </w:rPr>
+        <w:t xml:space="preserve">odrasloj skupini. Veličina učinka </w:t>
+      </w:r>
+      <w:r>
+        <w:rPr>
+          <w:rFonts w:ascii="Times New Roman" w:hAnsi="Times New Roman" w:cs="Times New Roman"/>
+        </w:rPr>
+        <w:t>odnosi se na standardiziranu razliku srednjih vrijednosti</w:t>
+      </w:r>
+      <w:r>
+        <w:rPr>
+          <w:rFonts w:ascii="Times New Roman" w:hAnsi="Times New Roman" w:cs="Times New Roman"/>
+        </w:rPr>
+        <w:t xml:space="preserve"> frakcija</w:t>
+      </w:r>
+      <w:r>
+        <w:rPr>
+          <w:rFonts w:ascii="Times New Roman" w:hAnsi="Times New Roman" w:cs="Times New Roman"/>
+        </w:rPr>
+        <w:t xml:space="preserve"> po skupinama. Crvenom bojom označene su kompozicije koje sadržavaju </w:t>
+      </w:r>
       <w:proofErr w:type="spellStart"/>
       <w:r>
         <w:rPr>
           <w:rFonts w:ascii="Times New Roman" w:hAnsi="Times New Roman" w:cs="Times New Roman"/>
-          <w:sz w:val="24"/>
-        </w:rPr>
-        <w:t>Kutijaste</w:t>
+        </w:rPr>
+        <w:t>sržnu</w:t>
       </w:r>
       <w:proofErr w:type="spellEnd"/>
       <w:r>
         <w:rPr>
           <w:rFonts w:ascii="Times New Roman" w:hAnsi="Times New Roman" w:cs="Times New Roman"/>
-          <w:sz w:val="24"/>
-        </w:rPr>
-        <w:t xml:space="preserve"> dijagrame statistički značajno različitih frakcija prikazuje </w:t>
-      </w:r>
-      <w:r>
-        <w:rPr>
-          <w:rFonts w:ascii="Times New Roman" w:hAnsi="Times New Roman" w:cs="Times New Roman"/>
-          <w:b/>
-          <w:sz w:val="24"/>
-        </w:rPr>
-        <w:t>Slika 4.</w:t>
-      </w:r>
-      <w:r>
-        <w:rPr>
-          <w:rFonts w:ascii="Times New Roman" w:hAnsi="Times New Roman" w:cs="Times New Roman"/>
-          <w:b/>
-          <w:sz w:val="24"/>
-        </w:rPr>
-        <w:t>7</w:t>
-      </w:r>
-      <w:r>
-        <w:rPr>
-          <w:rFonts w:ascii="Times New Roman" w:hAnsi="Times New Roman" w:cs="Times New Roman"/>
-          <w:sz w:val="24"/>
-        </w:rPr>
-        <w:t xml:space="preserve">. </w:t>
-      </w:r>
-      <w:r>
-        <w:rPr>
-          <w:rFonts w:ascii="Times New Roman" w:hAnsi="Times New Roman" w:cs="Times New Roman"/>
-          <w:color w:val="FF0000"/>
-          <w:sz w:val="24"/>
-          <w:highlight w:val="yellow"/>
-        </w:rPr>
-        <w:t>Opširan pregled rezultata dostupan</w:t>
-      </w:r>
-      <w:r>
-        <w:rPr>
-          <w:rFonts w:ascii="Times New Roman" w:hAnsi="Times New Roman" w:cs="Times New Roman"/>
-          <w:color w:val="FF0000"/>
-          <w:sz w:val="24"/>
-          <w:highlight w:val="yellow"/>
-        </w:rPr>
-        <w:t xml:space="preserve"> radi sažetosti ovog poglavlja dostupan </w:t>
-      </w:r>
-      <w:r>
-        <w:rPr>
-          <w:rFonts w:ascii="Times New Roman" w:hAnsi="Times New Roman" w:cs="Times New Roman"/>
-          <w:color w:val="FF0000"/>
-          <w:sz w:val="24"/>
-          <w:highlight w:val="yellow"/>
-        </w:rPr>
-        <w:t xml:space="preserve"> je u dodatku (TABLICA)</w:t>
-      </w:r>
-      <w:r>
-        <w:rPr>
-          <w:rFonts w:ascii="Times New Roman" w:hAnsi="Times New Roman" w:cs="Times New Roman"/>
-          <w:color w:val="FF0000"/>
-          <w:sz w:val="24"/>
-          <w:highlight w:val="yellow"/>
+        </w:rPr>
+        <w:t xml:space="preserve"> </w:t>
+      </w:r>
+      <w:proofErr w:type="spellStart"/>
+      <w:r>
+        <w:rPr>
+          <w:rFonts w:ascii="Times New Roman" w:hAnsi="Times New Roman" w:cs="Times New Roman"/>
+        </w:rPr>
+        <w:t>Fuc</w:t>
+      </w:r>
+      <w:proofErr w:type="spellEnd"/>
+      <w:r>
+        <w:rPr>
+          <w:rFonts w:ascii="Times New Roman" w:hAnsi="Times New Roman" w:cs="Times New Roman"/>
+        </w:rPr>
+        <w:t xml:space="preserve">, zelenom </w:t>
+      </w:r>
+      <w:proofErr w:type="spellStart"/>
+      <w:r>
+        <w:rPr>
+          <w:rFonts w:ascii="Times New Roman" w:hAnsi="Times New Roman" w:cs="Times New Roman"/>
+        </w:rPr>
+        <w:t>oligomanozne</w:t>
+      </w:r>
+      <w:proofErr w:type="spellEnd"/>
+      <w:r>
+        <w:rPr>
+          <w:rFonts w:ascii="Times New Roman" w:hAnsi="Times New Roman" w:cs="Times New Roman"/>
+        </w:rPr>
+        <w:t xml:space="preserve">, plavo strukture s </w:t>
+      </w:r>
+      <w:proofErr w:type="spellStart"/>
+      <w:r>
+        <w:rPr>
+          <w:rFonts w:ascii="Times New Roman" w:hAnsi="Times New Roman" w:cs="Times New Roman"/>
+        </w:rPr>
+        <w:t>antenarnom</w:t>
+      </w:r>
+      <w:proofErr w:type="spellEnd"/>
+      <w:r>
+        <w:rPr>
+          <w:rFonts w:ascii="Times New Roman" w:hAnsi="Times New Roman" w:cs="Times New Roman"/>
+        </w:rPr>
+        <w:t xml:space="preserve"> i </w:t>
+      </w:r>
+      <w:proofErr w:type="spellStart"/>
+      <w:r>
+        <w:rPr>
+          <w:rFonts w:ascii="Times New Roman" w:hAnsi="Times New Roman" w:cs="Times New Roman"/>
+        </w:rPr>
+        <w:t>sržnom</w:t>
+      </w:r>
+      <w:proofErr w:type="spellEnd"/>
+      <w:r>
+        <w:rPr>
+          <w:rFonts w:ascii="Times New Roman" w:hAnsi="Times New Roman" w:cs="Times New Roman"/>
+        </w:rPr>
+        <w:t xml:space="preserve"> </w:t>
+      </w:r>
+      <w:proofErr w:type="spellStart"/>
+      <w:r>
+        <w:rPr>
+          <w:rFonts w:ascii="Times New Roman" w:hAnsi="Times New Roman" w:cs="Times New Roman"/>
+        </w:rPr>
+        <w:t>Fuc</w:t>
+      </w:r>
+      <w:proofErr w:type="spellEnd"/>
+      <w:r>
+        <w:rPr>
+          <w:rFonts w:ascii="Times New Roman" w:hAnsi="Times New Roman" w:cs="Times New Roman"/>
+        </w:rPr>
+        <w:t xml:space="preserve">, bijelo </w:t>
+      </w:r>
+      <w:proofErr w:type="spellStart"/>
+      <w:r>
+        <w:rPr>
+          <w:rFonts w:ascii="Times New Roman" w:hAnsi="Times New Roman" w:cs="Times New Roman"/>
+        </w:rPr>
+        <w:t>fosforilirane</w:t>
+      </w:r>
+      <w:proofErr w:type="spellEnd"/>
+      <w:r>
+        <w:rPr>
+          <w:rFonts w:ascii="Times New Roman" w:hAnsi="Times New Roman" w:cs="Times New Roman"/>
+        </w:rPr>
+        <w:t xml:space="preserve"> strukture, ljubičasto strukture s jednom ili više Neu5Ac</w:t>
+      </w:r>
+      <w:r>
+        <w:rPr>
+          <w:rFonts w:ascii="Times New Roman" w:hAnsi="Times New Roman" w:cs="Times New Roman"/>
         </w:rPr>
         <w:t>.</w:t>
       </w:r>
-    </w:p>
-    <w:p>
-      <w:pPr>
-        <w:rPr>
-          <w:rFonts w:ascii="Times New Roman" w:hAnsi="Times New Roman" w:cs="Times New Roman"/>
-          <w:color w:val="FF0000"/>
-          <w:sz w:val="24"/>
-          <w:highlight w:val="yellow"/>
-        </w:rPr>
-      </w:pPr>
-      <w:r>
-        <w:rPr>
-          <w:rFonts w:ascii="Times New Roman" w:hAnsi="Times New Roman" w:cs="Times New Roman"/>
-          <w:color w:val="FF0000"/>
-          <w:sz w:val="24"/>
-          <w:highlight w:val="yellow"/>
-        </w:rPr>
-        <w:t xml:space="preserve">DODATI TABLICU STRUKTURA U </w:t>
-      </w:r>
-      <w:r>
-        <w:rPr>
-          <w:rFonts w:ascii="Times New Roman" w:hAnsi="Times New Roman" w:cs="Times New Roman"/>
-          <w:color w:val="FF0000"/>
-          <w:sz w:val="24"/>
-          <w:highlight w:val="yellow"/>
-        </w:rPr>
-        <w:t>ZNAČAJNIM FRAKCIJAMA</w:t>
-      </w:r>
-    </w:p>
-    <w:p>
-      <w:pPr>
-        <w:rPr>
-          <w:rFonts w:ascii="Times New Roman" w:hAnsi="Times New Roman" w:cs="Times New Roman"/>
-          <w:color w:val="FF0000"/>
-          <w:sz w:val="24"/>
-        </w:rPr>
-      </w:pPr>
-      <w:r>
-        <w:rPr>
-          <w:rFonts w:ascii="Times New Roman" w:hAnsi="Times New Roman" w:cs="Times New Roman"/>
-          <w:color w:val="FF0000"/>
-          <w:sz w:val="24"/>
-          <w:highlight w:val="yellow"/>
-        </w:rPr>
-        <w:t>DODATI EFFECT SIZE U TABLICU I STAVITI OVDJE</w:t>
-      </w:r>
-    </w:p>
-    <w:p>
-      <w:pPr>
-        <w:rPr>
-          <w:rFonts w:ascii="Times New Roman" w:hAnsi="Times New Roman" w:cs="Times New Roman"/>
-          <w:sz w:val="24"/>
-        </w:rPr>
-      </w:pPr>
-    </w:p>
-    <w:p>
-      <w:pPr>
-        <w:rPr>
-          <w:rFonts w:ascii="Times New Roman" w:hAnsi="Times New Roman" w:cs="Times New Roman"/>
-          <w:sz w:val="24"/>
-        </w:rPr>
-      </w:pPr>
-    </w:p>
-    <w:p>
-      <w:pPr>
-        <w:rPr>
-          <w:rFonts w:ascii="Times New Roman" w:hAnsi="Times New Roman" w:cs="Times New Roman"/>
-          <w:sz w:val="24"/>
-        </w:rPr>
-      </w:pPr>
-    </w:p>
-    <w:p>
-      <w:pPr>
-        <w:rPr>
-          <w:rFonts w:ascii="Times New Roman" w:hAnsi="Times New Roman" w:cs="Times New Roman"/>
-          <w:sz w:val="24"/>
-        </w:rPr>
-      </w:pPr>
-    </w:p>
-    <w:p>
-      <w:pPr>
-        <w:rPr>
-          <w:rFonts w:ascii="Times New Roman" w:hAnsi="Times New Roman" w:cs="Times New Roman"/>
-          <w:sz w:val="24"/>
-        </w:rPr>
-      </w:pPr>
-    </w:p>
-    <w:p>
-      <w:pPr>
-        <w:rPr>
-          <w:rFonts w:ascii="Times New Roman" w:hAnsi="Times New Roman" w:cs="Times New Roman"/>
-          <w:sz w:val="24"/>
-        </w:rPr>
-      </w:pPr>
-    </w:p>
-    <w:p>
-      <w:pPr>
-        <w:rPr>
-          <w:rFonts w:ascii="Times New Roman" w:hAnsi="Times New Roman" w:cs="Times New Roman"/>
-          <w:sz w:val="24"/>
-        </w:rPr>
-      </w:pPr>
-    </w:p>
-    <w:p>
-      <w:pPr>
-        <w:rPr>
-          <w:rFonts w:ascii="Times New Roman" w:hAnsi="Times New Roman" w:cs="Times New Roman"/>
-          <w:sz w:val="24"/>
-        </w:rPr>
-      </w:pPr>
-    </w:p>
-    <w:p>
-      <w:pPr>
-        <w:rPr>
-          <w:rFonts w:ascii="Times New Roman" w:hAnsi="Times New Roman" w:cs="Times New Roman"/>
-          <w:sz w:val="24"/>
-        </w:rPr>
-      </w:pPr>
-    </w:p>
-    <w:p>
-      <w:pPr>
-        <w:rPr>
-          <w:rFonts w:ascii="Times New Roman" w:hAnsi="Times New Roman" w:cs="Times New Roman"/>
-          <w:sz w:val="24"/>
-        </w:rPr>
-      </w:pPr>
-    </w:p>
-    <w:p>
-      <w:pPr>
-        <w:rPr>
-          <w:rFonts w:ascii="Times New Roman" w:hAnsi="Times New Roman" w:cs="Times New Roman"/>
-          <w:sz w:val="24"/>
-        </w:rPr>
-      </w:pPr>
-    </w:p>
-    <w:p>
-      <w:pPr>
-        <w:rPr>
-          <w:rFonts w:ascii="Times New Roman" w:hAnsi="Times New Roman" w:cs="Times New Roman"/>
-          <w:sz w:val="24"/>
-        </w:rPr>
-      </w:pPr>
-    </w:p>
-    <w:p>
-      <w:pPr>
-        <w:rPr>
-          <w:rFonts w:ascii="Times New Roman" w:hAnsi="Times New Roman" w:cs="Times New Roman"/>
-          <w:sz w:val="24"/>
-        </w:rPr>
-      </w:pPr>
-    </w:p>
-    <w:p>
-      <w:pPr>
-        <w:rPr>
-          <w:rFonts w:ascii="Times New Roman" w:hAnsi="Times New Roman" w:cs="Times New Roman"/>
-          <w:sz w:val="24"/>
-        </w:rPr>
-      </w:pPr>
-    </w:p>
-    <w:p>
-      <w:pPr>
-        <w:rPr>
-          <w:rFonts w:ascii="Times New Roman" w:hAnsi="Times New Roman" w:cs="Times New Roman"/>
-          <w:sz w:val="24"/>
-        </w:rPr>
-      </w:pPr>
-    </w:p>
-    <w:p>
-      <w:pPr>
-        <w:rPr>
-          <w:rFonts w:ascii="Times New Roman" w:hAnsi="Times New Roman" w:cs="Times New Roman"/>
-          <w:sz w:val="24"/>
-        </w:rPr>
-      </w:pPr>
-    </w:p>
-    <w:p>
-      <w:pPr>
-        <w:rPr>
-          <w:rFonts w:ascii="Times New Roman" w:hAnsi="Times New Roman" w:cs="Times New Roman"/>
-          <w:sz w:val="24"/>
-        </w:rPr>
-      </w:pPr>
-      <w:bookmarkStart w:id="1" w:name="_GoBack"/>
-      <w:bookmarkEnd w:id="1"/>
+      <w:r>
+        <w:rPr>
+          <w:rFonts w:ascii="Times New Roman" w:hAnsi="Times New Roman" w:cs="Times New Roman"/>
+          <w:noProof/>
+          <w:sz w:val="24"/>
+        </w:rPr>
+        <w:drawing>
+          <wp:inline distT="0" distB="0" distL="0" distR="0" wp14:anchorId="1B216F2A" wp14:editId="486AA99C">
+            <wp:extent cx="5760103" cy="3357676"/>
+            <wp:effectExtent l="0" t="0" r="0" b="0"/>
+            <wp:docPr id="8" name="Slika 8"/>
+            <wp:cNvGraphicFramePr>
+              <a:graphicFrameLocks xmlns:a="http://schemas.openxmlformats.org/drawingml/2006/main" noChangeAspect="1"/>
+            </wp:cNvGraphicFramePr>
+            <a:graphic xmlns:a="http://schemas.openxmlformats.org/drawingml/2006/main">
+              <a:graphicData uri="http://schemas.openxmlformats.org/drawingml/2006/picture">
+                <pic:pic xmlns:pic="http://schemas.openxmlformats.org/drawingml/2006/picture">
+                  <pic:nvPicPr>
+                    <pic:cNvPr id="8" name="effstable.PNG"/>
+                    <pic:cNvPicPr/>
+                  </pic:nvPicPr>
+                  <pic:blipFill>
+                    <a:blip r:embed="rId81">
+                      <a:extLst>
+                        <a:ext uri="{28A0092B-C50C-407E-A947-70E740481C1C}">
+                          <a14:useLocalDpi xmlns:a14="http://schemas.microsoft.com/office/drawing/2010/main" val="0"/>
+                        </a:ext>
+                      </a:extLst>
+                    </a:blip>
+                    <a:stretch>
+                      <a:fillRect/>
+                    </a:stretch>
+                  </pic:blipFill>
+                  <pic:spPr>
+                    <a:xfrm>
+                      <a:off x="0" y="0"/>
+                      <a:ext cx="5761669" cy="3358589"/>
+                    </a:xfrm>
+                    <a:prstGeom prst="rect">
+                      <a:avLst/>
+                    </a:prstGeom>
+                  </pic:spPr>
+                </pic:pic>
+              </a:graphicData>
+            </a:graphic>
+          </wp:inline>
+        </w:drawing>
+      </w:r>
     </w:p>
     <w:p>
       <w:pPr>
@@ -39337,6 +39491,7 @@
           <w:noProof/>
           <w:sz w:val="24"/>
         </w:rPr>
+        <w:lastRenderedPageBreak/>
         <w:drawing>
           <wp:anchor distT="0" distB="0" distL="114300" distR="114300" simplePos="0" relativeHeight="251677696" behindDoc="0" locked="0" layoutInCell="1" allowOverlap="1" wp14:anchorId="5DD0DA2F" wp14:editId="58C56C3B">
             <wp:simplePos x="0" y="0"/>
@@ -39361,7 +39516,7 @@
                     <pic:cNvPicPr/>
                   </pic:nvPicPr>
                   <pic:blipFill>
-                    <a:blip r:embed="rId81">
+                    <a:blip r:embed="rId82">
                       <a:extLst>
                         <a:ext uri="{28A0092B-C50C-407E-A947-70E740481C1C}">
                           <a14:useLocalDpi xmlns:a14="http://schemas.microsoft.com/office/drawing/2010/main" val="0"/>
@@ -39454,10 +39609,29 @@
           <w:sz w:val="24"/>
         </w:rPr>
         <w:object w:dxaOrig="10800" w:dyaOrig="21600" w14:anchorId="057B5D1A">
-          <v:shape id="_x0000_i1076" type="#_x0000_t75" style="width:457.8pt;height:639.15pt" o:ole="">
-            <v:imagedata r:id="rId82" o:title=""/>
+          <v:shapetype id="_x0000_t75" coordsize="21600,21600" o:spt="75" o:preferrelative="t" path="m@4@5l@4@11@9@11@9@5xe" filled="f" stroked="f">
+            <v:stroke joinstyle="miter"/>
+            <v:formulas>
+              <v:f eqn="if lineDrawn pixelLineWidth 0"/>
+              <v:f eqn="sum @0 1 0"/>
+              <v:f eqn="sum 0 0 @1"/>
+              <v:f eqn="prod @2 1 2"/>
+              <v:f eqn="prod @3 21600 pixelWidth"/>
+              <v:f eqn="prod @3 21600 pixelHeight"/>
+              <v:f eqn="sum @0 0 1"/>
+              <v:f eqn="prod @6 1 2"/>
+              <v:f eqn="prod @7 21600 pixelWidth"/>
+              <v:f eqn="sum @8 21600 0"/>
+              <v:f eqn="prod @7 21600 pixelHeight"/>
+              <v:f eqn="sum @10 21600 0"/>
+            </v:formulas>
+            <v:path o:extrusionok="f" gradientshapeok="t" o:connecttype="rect"/>
+            <o:lock v:ext="edit" aspectratio="t"/>
+          </v:shapetype>
+          <v:shape id="_x0000_i1025" type="#_x0000_t75" style="width:457.65pt;height:646.1pt" o:ole="">
+            <v:imagedata r:id="rId83" o:title=""/>
           </v:shape>
-          <o:OLEObject Type="Embed" ProgID="FoxitReader.Document" ShapeID="_x0000_i1076" DrawAspect="Content" ObjectID="_1595801185" r:id="rId83"/>
+          <o:OLEObject Type="Embed" ProgID="FoxitReader.Document" ShapeID="_x0000_i1025" DrawAspect="Content" ObjectID="_1595862831" r:id="rId84"/>
         </w:object>
       </w:r>
     </w:p>
@@ -39543,9 +39717,2527 @@
     </w:p>
     <w:p>
       <w:pPr>
-        <w:rPr>
-          <w:rFonts w:ascii="Times New Roman" w:hAnsi="Times New Roman" w:cs="Times New Roman"/>
-          <w:sz w:val="24"/>
+        <w:ind w:firstLine="708"/>
+        <w:rPr>
+          <w:rFonts w:ascii="Times New Roman" w:eastAsia="Times New Roman" w:hAnsi="Times New Roman" w:cs="Times New Roman"/>
+          <w:sz w:val="24"/>
+          <w:szCs w:val="24"/>
+          <w:lang w:eastAsia="hr-HR"/>
+        </w:rPr>
+      </w:pPr>
+      <w:r>
+        <w:rPr>
+          <w:rFonts w:ascii="Times New Roman" w:hAnsi="Times New Roman" w:cs="Times New Roman"/>
+          <w:sz w:val="24"/>
+        </w:rPr>
+        <w:lastRenderedPageBreak/>
+        <w:t xml:space="preserve">Frakcije koje su se pokazale statistički značajno razlite između </w:t>
+      </w:r>
+      <w:r>
+        <w:rPr>
+          <w:rFonts w:ascii="Times New Roman" w:hAnsi="Times New Roman" w:cs="Times New Roman"/>
+          <w:i/>
+          <w:sz w:val="24"/>
+        </w:rPr>
+        <w:t xml:space="preserve">odrasle skupine </w:t>
+      </w:r>
+      <w:r>
+        <w:rPr>
+          <w:rFonts w:ascii="Times New Roman" w:hAnsi="Times New Roman" w:cs="Times New Roman"/>
+          <w:sz w:val="24"/>
+        </w:rPr>
+        <w:t xml:space="preserve">i </w:t>
+      </w:r>
+      <w:r>
+        <w:rPr>
+          <w:rFonts w:ascii="Times New Roman" w:hAnsi="Times New Roman" w:cs="Times New Roman"/>
+          <w:i/>
+          <w:sz w:val="24"/>
+        </w:rPr>
+        <w:t xml:space="preserve">skupine 24h </w:t>
+      </w:r>
+      <w:r>
+        <w:rPr>
+          <w:rFonts w:ascii="Times New Roman" w:hAnsi="Times New Roman" w:cs="Times New Roman"/>
+          <w:sz w:val="24"/>
+        </w:rPr>
+        <w:t xml:space="preserve"> te </w:t>
+      </w:r>
+      <w:r>
+        <w:rPr>
+          <w:rFonts w:ascii="Times New Roman" w:hAnsi="Times New Roman" w:cs="Times New Roman"/>
+          <w:i/>
+          <w:sz w:val="24"/>
+        </w:rPr>
+        <w:t xml:space="preserve">odrasle skupine i skupine 48h </w:t>
+      </w:r>
+      <w:r>
+        <w:rPr>
+          <w:rFonts w:ascii="Times New Roman" w:hAnsi="Times New Roman" w:cs="Times New Roman"/>
+          <w:sz w:val="24"/>
+        </w:rPr>
+        <w:t xml:space="preserve">pomnije su analizirane. Pregledom rezultata </w:t>
+      </w:r>
+      <w:r>
+        <w:rPr>
+          <w:rFonts w:ascii="Times New Roman" w:hAnsi="Times New Roman" w:cs="Times New Roman"/>
+          <w:sz w:val="24"/>
+        </w:rPr>
+        <w:t>(</w:t>
+      </w:r>
+      <w:r>
+        <w:rPr>
+          <w:rFonts w:ascii="Times New Roman" w:hAnsi="Times New Roman" w:cs="Times New Roman"/>
+          <w:b/>
+          <w:sz w:val="24"/>
+        </w:rPr>
+        <w:t>Tablica 4.4</w:t>
+      </w:r>
+      <w:r>
+        <w:rPr>
+          <w:rFonts w:ascii="Times New Roman" w:hAnsi="Times New Roman" w:cs="Times New Roman"/>
+          <w:sz w:val="24"/>
+        </w:rPr>
+        <w:t xml:space="preserve">) utvrđeno je da u frakcijama 3, 5, 6, 7, 24, 27 dolazi do promjene količine dominantne komponente </w:t>
+      </w:r>
+      <w:r>
+        <w:rPr>
+          <w:rFonts w:ascii="Times New Roman" w:hAnsi="Times New Roman" w:cs="Times New Roman"/>
+          <w:sz w:val="24"/>
+        </w:rPr>
+        <w:t xml:space="preserve">u </w:t>
+      </w:r>
+      <w:r>
+        <w:rPr>
+          <w:rFonts w:ascii="Times New Roman" w:hAnsi="Times New Roman" w:cs="Times New Roman"/>
+          <w:sz w:val="24"/>
+        </w:rPr>
+        <w:t>frakcij</w:t>
+      </w:r>
+      <w:r>
+        <w:rPr>
+          <w:rFonts w:ascii="Times New Roman" w:hAnsi="Times New Roman" w:cs="Times New Roman"/>
+          <w:sz w:val="24"/>
+        </w:rPr>
+        <w:t>i</w:t>
+      </w:r>
+      <w:r>
+        <w:rPr>
+          <w:rFonts w:ascii="Times New Roman" w:hAnsi="Times New Roman" w:cs="Times New Roman"/>
+          <w:sz w:val="24"/>
+        </w:rPr>
+        <w:t xml:space="preserve"> između skupina, dok u frakcijama 5, 16, 27 i 34 osim</w:t>
+      </w:r>
+      <w:r>
+        <w:rPr>
+          <w:rFonts w:ascii="Times New Roman" w:hAnsi="Times New Roman" w:cs="Times New Roman"/>
+          <w:sz w:val="24"/>
+        </w:rPr>
+        <w:t xml:space="preserve"> do promjene količine N-</w:t>
+      </w:r>
+      <w:proofErr w:type="spellStart"/>
+      <w:r>
+        <w:rPr>
+          <w:rFonts w:ascii="Times New Roman" w:hAnsi="Times New Roman" w:cs="Times New Roman"/>
+          <w:sz w:val="24"/>
+        </w:rPr>
+        <w:t>glikana</w:t>
+      </w:r>
+      <w:proofErr w:type="spellEnd"/>
+      <w:r>
+        <w:rPr>
+          <w:rFonts w:ascii="Times New Roman" w:hAnsi="Times New Roman" w:cs="Times New Roman"/>
+          <w:sz w:val="24"/>
+        </w:rPr>
+        <w:t xml:space="preserve"> (iskazano površinom ispod krivulje) dolazi i do promjene u relativnom omjeru komponenti u frakciji. Rezultati nalažu da se u frakciji 5 u </w:t>
+      </w:r>
+      <w:r>
+        <w:rPr>
+          <w:rFonts w:ascii="Times New Roman" w:hAnsi="Times New Roman" w:cs="Times New Roman"/>
+          <w:i/>
+          <w:sz w:val="24"/>
+        </w:rPr>
+        <w:t xml:space="preserve">odrasloj skupini </w:t>
+      </w:r>
+      <w:r>
+        <w:rPr>
+          <w:rFonts w:ascii="Times New Roman" w:hAnsi="Times New Roman" w:cs="Times New Roman"/>
+          <w:sz w:val="24"/>
+        </w:rPr>
+        <w:t>kao dominantna struktura nalazi kompozicija N-</w:t>
+      </w:r>
+      <w:proofErr w:type="spellStart"/>
+      <w:r>
+        <w:rPr>
+          <w:rFonts w:ascii="Times New Roman" w:hAnsi="Times New Roman" w:cs="Times New Roman"/>
+          <w:sz w:val="24"/>
+        </w:rPr>
+        <w:t>glikan</w:t>
+      </w:r>
+      <w:proofErr w:type="spellEnd"/>
+      <w:r>
+        <w:rPr>
+          <w:rFonts w:ascii="Times New Roman" w:hAnsi="Times New Roman" w:cs="Times New Roman"/>
+          <w:i/>
+          <w:sz w:val="40"/>
+        </w:rPr>
+        <w:t xml:space="preserve"> </w:t>
+      </w:r>
+      <w:r>
+        <w:rPr>
+          <w:rFonts w:ascii="Times New Roman" w:eastAsia="Times New Roman" w:hAnsi="Times New Roman" w:cs="Times New Roman"/>
+          <w:bCs/>
+          <w:i/>
+          <w:color w:val="000000"/>
+          <w:sz w:val="24"/>
+          <w:szCs w:val="16"/>
+          <w:lang w:eastAsia="hr-HR"/>
+        </w:rPr>
+        <w:t>H3N4F1</w:t>
+      </w:r>
+      <w:r>
+        <w:rPr>
+          <w:rFonts w:ascii="Times New Roman" w:eastAsia="Times New Roman" w:hAnsi="Times New Roman" w:cs="Times New Roman"/>
+          <w:bCs/>
+          <w:i/>
+          <w:color w:val="000000"/>
+          <w:sz w:val="24"/>
+          <w:szCs w:val="16"/>
+          <w:lang w:eastAsia="hr-HR"/>
+        </w:rPr>
+        <w:t xml:space="preserve"> </w:t>
+      </w:r>
+      <w:r>
+        <w:rPr>
+          <w:rFonts w:ascii="Times New Roman" w:eastAsia="Times New Roman" w:hAnsi="Times New Roman" w:cs="Times New Roman"/>
+          <w:bCs/>
+          <w:color w:val="000000"/>
+          <w:sz w:val="24"/>
+          <w:szCs w:val="16"/>
+          <w:lang w:eastAsia="hr-HR"/>
+        </w:rPr>
+        <w:t xml:space="preserve">(kompleksni tip sa </w:t>
+      </w:r>
+      <w:proofErr w:type="spellStart"/>
+      <w:r>
+        <w:rPr>
+          <w:rFonts w:ascii="Times New Roman" w:eastAsia="Times New Roman" w:hAnsi="Times New Roman" w:cs="Times New Roman"/>
+          <w:bCs/>
+          <w:color w:val="000000"/>
+          <w:sz w:val="24"/>
+          <w:szCs w:val="16"/>
+          <w:lang w:eastAsia="hr-HR"/>
+        </w:rPr>
+        <w:t>sržnom</w:t>
+      </w:r>
+      <w:proofErr w:type="spellEnd"/>
+      <w:r>
+        <w:rPr>
+          <w:rFonts w:ascii="Times New Roman" w:eastAsia="Times New Roman" w:hAnsi="Times New Roman" w:cs="Times New Roman"/>
+          <w:bCs/>
+          <w:color w:val="000000"/>
+          <w:sz w:val="24"/>
+          <w:szCs w:val="16"/>
+          <w:lang w:eastAsia="hr-HR"/>
+        </w:rPr>
+        <w:t xml:space="preserve"> </w:t>
+      </w:r>
+      <w:proofErr w:type="spellStart"/>
+      <w:r>
+        <w:rPr>
+          <w:rFonts w:ascii="Times New Roman" w:eastAsia="Times New Roman" w:hAnsi="Times New Roman" w:cs="Times New Roman"/>
+          <w:bCs/>
+          <w:color w:val="000000"/>
+          <w:sz w:val="24"/>
+          <w:szCs w:val="16"/>
+          <w:lang w:eastAsia="hr-HR"/>
+        </w:rPr>
+        <w:t>fukozom</w:t>
+      </w:r>
+      <w:proofErr w:type="spellEnd"/>
+      <w:r>
+        <w:rPr>
+          <w:rFonts w:ascii="Times New Roman" w:eastAsia="Times New Roman" w:hAnsi="Times New Roman" w:cs="Times New Roman"/>
+          <w:bCs/>
+          <w:color w:val="000000"/>
+          <w:sz w:val="24"/>
+          <w:szCs w:val="16"/>
+          <w:lang w:eastAsia="hr-HR"/>
+        </w:rPr>
+        <w:t xml:space="preserve">), dok u </w:t>
+      </w:r>
+      <w:r>
+        <w:rPr>
+          <w:rFonts w:ascii="Times New Roman" w:eastAsia="Times New Roman" w:hAnsi="Times New Roman" w:cs="Times New Roman"/>
+          <w:bCs/>
+          <w:i/>
+          <w:color w:val="000000"/>
+          <w:sz w:val="24"/>
+          <w:szCs w:val="16"/>
+          <w:lang w:eastAsia="hr-HR"/>
+        </w:rPr>
+        <w:t xml:space="preserve">skupini 24h </w:t>
+      </w:r>
+      <w:r>
+        <w:rPr>
+          <w:rFonts w:ascii="Times New Roman" w:eastAsia="Times New Roman" w:hAnsi="Times New Roman" w:cs="Times New Roman"/>
+          <w:bCs/>
+          <w:color w:val="000000"/>
+          <w:sz w:val="24"/>
+          <w:szCs w:val="16"/>
+          <w:lang w:eastAsia="hr-HR"/>
+        </w:rPr>
+        <w:t xml:space="preserve">i </w:t>
+      </w:r>
+      <w:r>
+        <w:rPr>
+          <w:rFonts w:ascii="Times New Roman" w:eastAsia="Times New Roman" w:hAnsi="Times New Roman" w:cs="Times New Roman"/>
+          <w:bCs/>
+          <w:i/>
+          <w:color w:val="000000"/>
+          <w:sz w:val="24"/>
+          <w:szCs w:val="16"/>
+          <w:lang w:eastAsia="hr-HR"/>
+        </w:rPr>
+        <w:t xml:space="preserve">skupini 48h </w:t>
+      </w:r>
+      <w:r>
+        <w:rPr>
+          <w:rFonts w:ascii="Times New Roman" w:eastAsia="Times New Roman" w:hAnsi="Times New Roman" w:cs="Times New Roman"/>
+          <w:bCs/>
+          <w:color w:val="000000"/>
+          <w:sz w:val="24"/>
+          <w:szCs w:val="16"/>
+          <w:lang w:eastAsia="hr-HR"/>
+        </w:rPr>
+        <w:t>dominira N-</w:t>
+      </w:r>
+      <w:proofErr w:type="spellStart"/>
+      <w:r>
+        <w:rPr>
+          <w:rFonts w:ascii="Times New Roman" w:eastAsia="Times New Roman" w:hAnsi="Times New Roman" w:cs="Times New Roman"/>
+          <w:bCs/>
+          <w:color w:val="000000"/>
+          <w:sz w:val="24"/>
+          <w:szCs w:val="16"/>
+          <w:lang w:eastAsia="hr-HR"/>
+        </w:rPr>
+        <w:t>glikan</w:t>
+      </w:r>
+      <w:proofErr w:type="spellEnd"/>
+      <w:r>
+        <w:rPr>
+          <w:rFonts w:ascii="Times New Roman" w:eastAsia="Times New Roman" w:hAnsi="Times New Roman" w:cs="Times New Roman"/>
+          <w:bCs/>
+          <w:color w:val="000000"/>
+          <w:sz w:val="24"/>
+          <w:szCs w:val="16"/>
+          <w:lang w:eastAsia="hr-HR"/>
+        </w:rPr>
+        <w:t xml:space="preserve"> kompozicije</w:t>
+      </w:r>
+      <w:r>
+        <w:rPr>
+          <w:rFonts w:ascii="Times New Roman" w:eastAsia="Times New Roman" w:hAnsi="Times New Roman" w:cs="Times New Roman"/>
+          <w:bCs/>
+          <w:i/>
+          <w:color w:val="000000"/>
+          <w:sz w:val="24"/>
+          <w:szCs w:val="20"/>
+          <w:lang w:eastAsia="hr-HR"/>
+        </w:rPr>
+        <w:t xml:space="preserve"> H3N5</w:t>
+      </w:r>
+      <w:r>
+        <w:rPr>
+          <w:rFonts w:ascii="Times New Roman" w:eastAsia="Times New Roman" w:hAnsi="Times New Roman" w:cs="Times New Roman"/>
+          <w:bCs/>
+          <w:i/>
+          <w:color w:val="000000"/>
+          <w:sz w:val="24"/>
+          <w:szCs w:val="20"/>
+          <w:lang w:eastAsia="hr-HR"/>
+        </w:rPr>
+        <w:t xml:space="preserve"> </w:t>
+      </w:r>
+      <w:r>
+        <w:rPr>
+          <w:rFonts w:ascii="Times New Roman" w:eastAsia="Times New Roman" w:hAnsi="Times New Roman" w:cs="Times New Roman"/>
+          <w:bCs/>
+          <w:color w:val="000000"/>
+          <w:sz w:val="24"/>
+          <w:szCs w:val="20"/>
+          <w:lang w:eastAsia="hr-HR"/>
+        </w:rPr>
+        <w:t>(kompleksni tip)</w:t>
+      </w:r>
+      <w:r>
+        <w:rPr>
+          <w:rFonts w:ascii="Times New Roman" w:eastAsia="Times New Roman" w:hAnsi="Times New Roman" w:cs="Times New Roman"/>
+          <w:bCs/>
+          <w:color w:val="000000"/>
+          <w:sz w:val="24"/>
+          <w:szCs w:val="20"/>
+          <w:lang w:eastAsia="hr-HR"/>
+        </w:rPr>
+        <w:t xml:space="preserve">. U frakciji 16 u </w:t>
+      </w:r>
+      <w:r>
+        <w:rPr>
+          <w:rFonts w:ascii="Times New Roman" w:eastAsia="Times New Roman" w:hAnsi="Times New Roman" w:cs="Times New Roman"/>
+          <w:bCs/>
+          <w:i/>
+          <w:color w:val="000000"/>
+          <w:sz w:val="24"/>
+          <w:szCs w:val="20"/>
+          <w:lang w:eastAsia="hr-HR"/>
+        </w:rPr>
+        <w:t xml:space="preserve">odrasloj skupini </w:t>
+      </w:r>
+      <w:r>
+        <w:rPr>
+          <w:rFonts w:ascii="Times New Roman" w:eastAsia="Times New Roman" w:hAnsi="Times New Roman" w:cs="Times New Roman"/>
+          <w:bCs/>
+          <w:color w:val="000000"/>
+          <w:sz w:val="24"/>
+          <w:szCs w:val="20"/>
+          <w:lang w:eastAsia="hr-HR"/>
+        </w:rPr>
+        <w:t xml:space="preserve"> dvije su kompozicije N-</w:t>
+      </w:r>
+      <w:proofErr w:type="spellStart"/>
+      <w:r>
+        <w:rPr>
+          <w:rFonts w:ascii="Times New Roman" w:eastAsia="Times New Roman" w:hAnsi="Times New Roman" w:cs="Times New Roman"/>
+          <w:bCs/>
+          <w:color w:val="000000"/>
+          <w:sz w:val="24"/>
+          <w:szCs w:val="20"/>
+          <w:lang w:eastAsia="hr-HR"/>
+        </w:rPr>
+        <w:t>glikana</w:t>
+      </w:r>
+      <w:proofErr w:type="spellEnd"/>
+      <w:r>
+        <w:rPr>
+          <w:rFonts w:ascii="Times New Roman" w:eastAsia="Times New Roman" w:hAnsi="Times New Roman" w:cs="Times New Roman"/>
+          <w:bCs/>
+          <w:color w:val="000000"/>
+          <w:sz w:val="24"/>
+          <w:szCs w:val="20"/>
+          <w:lang w:eastAsia="hr-HR"/>
+        </w:rPr>
+        <w:t xml:space="preserve"> prisutne u približno jednakom omjeru: </w:t>
+      </w:r>
+      <w:r>
+        <w:rPr>
+          <w:rFonts w:ascii="Times New Roman" w:eastAsia="Times New Roman" w:hAnsi="Times New Roman" w:cs="Times New Roman"/>
+          <w:bCs/>
+          <w:i/>
+          <w:color w:val="000000"/>
+          <w:sz w:val="24"/>
+          <w:szCs w:val="24"/>
+          <w:lang w:eastAsia="hr-HR"/>
+        </w:rPr>
+        <w:t>H4N4F2</w:t>
+      </w:r>
+      <w:r>
+        <w:rPr>
+          <w:rFonts w:ascii="Times New Roman" w:eastAsia="Times New Roman" w:hAnsi="Times New Roman" w:cs="Times New Roman"/>
+          <w:bCs/>
+          <w:i/>
+          <w:color w:val="000000"/>
+          <w:sz w:val="24"/>
+          <w:szCs w:val="24"/>
+          <w:lang w:eastAsia="hr-HR"/>
+        </w:rPr>
+        <w:t xml:space="preserve"> </w:t>
+      </w:r>
+      <w:r>
+        <w:rPr>
+          <w:rFonts w:ascii="Times New Roman" w:eastAsia="Times New Roman" w:hAnsi="Times New Roman" w:cs="Times New Roman"/>
+          <w:bCs/>
+          <w:color w:val="000000"/>
+          <w:sz w:val="24"/>
+          <w:szCs w:val="24"/>
+          <w:lang w:eastAsia="hr-HR"/>
+        </w:rPr>
+        <w:t>(kompleksni</w:t>
+      </w:r>
+      <w:r>
+        <w:rPr>
+          <w:rFonts w:ascii="Times New Roman" w:eastAsia="Times New Roman" w:hAnsi="Times New Roman" w:cs="Times New Roman"/>
+          <w:bCs/>
+          <w:color w:val="000000"/>
+          <w:sz w:val="24"/>
+          <w:szCs w:val="24"/>
+          <w:lang w:eastAsia="hr-HR"/>
+        </w:rPr>
+        <w:t xml:space="preserve"> tip</w:t>
+      </w:r>
+      <w:r>
+        <w:rPr>
+          <w:rFonts w:ascii="Times New Roman" w:eastAsia="Times New Roman" w:hAnsi="Times New Roman" w:cs="Times New Roman"/>
+          <w:bCs/>
+          <w:color w:val="000000"/>
+          <w:sz w:val="24"/>
+          <w:szCs w:val="24"/>
+          <w:lang w:eastAsia="hr-HR"/>
+        </w:rPr>
+        <w:t>)</w:t>
+      </w:r>
+      <w:r>
+        <w:rPr>
+          <w:rFonts w:ascii="Times New Roman" w:eastAsia="Times New Roman" w:hAnsi="Times New Roman" w:cs="Times New Roman"/>
+          <w:bCs/>
+          <w:i/>
+          <w:color w:val="000000"/>
+          <w:sz w:val="24"/>
+          <w:szCs w:val="24"/>
+          <w:lang w:eastAsia="hr-HR"/>
+        </w:rPr>
+        <w:t xml:space="preserve"> i H5N4F</w:t>
+      </w:r>
+      <w:r>
+        <w:rPr>
+          <w:rFonts w:ascii="Times New Roman" w:eastAsia="Times New Roman" w:hAnsi="Times New Roman" w:cs="Times New Roman"/>
+          <w:bCs/>
+          <w:i/>
+          <w:color w:val="000000"/>
+          <w:sz w:val="24"/>
+          <w:szCs w:val="24"/>
+          <w:lang w:eastAsia="hr-HR"/>
+        </w:rPr>
+        <w:t xml:space="preserve">1 </w:t>
+      </w:r>
+      <w:r>
+        <w:rPr>
+          <w:rFonts w:ascii="Times New Roman" w:eastAsia="Times New Roman" w:hAnsi="Times New Roman" w:cs="Times New Roman"/>
+          <w:bCs/>
+          <w:color w:val="000000"/>
+          <w:sz w:val="24"/>
+          <w:szCs w:val="24"/>
+          <w:lang w:eastAsia="hr-HR"/>
+        </w:rPr>
+        <w:t>(kompleksni tip)</w:t>
+      </w:r>
+      <w:r>
+        <w:rPr>
+          <w:rFonts w:ascii="Times New Roman" w:eastAsia="Times New Roman" w:hAnsi="Times New Roman" w:cs="Times New Roman"/>
+          <w:bCs/>
+          <w:i/>
+          <w:color w:val="000000"/>
+          <w:sz w:val="24"/>
+          <w:szCs w:val="24"/>
+          <w:lang w:eastAsia="hr-HR"/>
+        </w:rPr>
+        <w:t xml:space="preserve">, </w:t>
+      </w:r>
+      <w:r>
+        <w:rPr>
+          <w:rFonts w:ascii="Times New Roman" w:eastAsia="Times New Roman" w:hAnsi="Times New Roman" w:cs="Times New Roman"/>
+          <w:bCs/>
+          <w:color w:val="000000"/>
+          <w:sz w:val="24"/>
+          <w:szCs w:val="24"/>
+          <w:lang w:eastAsia="hr-HR"/>
+        </w:rPr>
+        <w:t xml:space="preserve"> dok u </w:t>
+      </w:r>
+      <w:r>
+        <w:rPr>
+          <w:rFonts w:ascii="Times New Roman" w:eastAsia="Times New Roman" w:hAnsi="Times New Roman" w:cs="Times New Roman"/>
+          <w:bCs/>
+          <w:i/>
+          <w:color w:val="000000"/>
+          <w:sz w:val="24"/>
+          <w:szCs w:val="24"/>
+          <w:lang w:eastAsia="hr-HR"/>
+        </w:rPr>
+        <w:t>skupin</w:t>
+      </w:r>
+      <w:r>
+        <w:rPr>
+          <w:rFonts w:ascii="Times New Roman" w:eastAsia="Times New Roman" w:hAnsi="Times New Roman" w:cs="Times New Roman"/>
+          <w:bCs/>
+          <w:i/>
+          <w:color w:val="000000"/>
+          <w:sz w:val="24"/>
+          <w:szCs w:val="24"/>
+          <w:lang w:eastAsia="hr-HR"/>
+        </w:rPr>
+        <w:t xml:space="preserve">i 24h </w:t>
+      </w:r>
+      <w:r>
+        <w:rPr>
+          <w:rFonts w:ascii="Times New Roman" w:eastAsia="Times New Roman" w:hAnsi="Times New Roman" w:cs="Times New Roman"/>
+          <w:bCs/>
+          <w:color w:val="000000"/>
+          <w:sz w:val="24"/>
+          <w:szCs w:val="24"/>
+          <w:lang w:eastAsia="hr-HR"/>
+        </w:rPr>
+        <w:t xml:space="preserve">i </w:t>
+      </w:r>
+      <w:r>
+        <w:rPr>
+          <w:rFonts w:ascii="Times New Roman" w:eastAsia="Times New Roman" w:hAnsi="Times New Roman" w:cs="Times New Roman"/>
+          <w:bCs/>
+          <w:i/>
+          <w:color w:val="000000"/>
+          <w:sz w:val="24"/>
+          <w:szCs w:val="24"/>
+          <w:lang w:eastAsia="hr-HR"/>
+        </w:rPr>
+        <w:t xml:space="preserve">skupini 48h dominira </w:t>
+      </w:r>
+      <w:r>
+        <w:rPr>
+          <w:rFonts w:ascii="Times New Roman" w:eastAsia="Times New Roman" w:hAnsi="Times New Roman" w:cs="Times New Roman"/>
+          <w:bCs/>
+          <w:color w:val="000000"/>
+          <w:sz w:val="24"/>
+          <w:szCs w:val="24"/>
+          <w:lang w:eastAsia="hr-HR"/>
+        </w:rPr>
+        <w:t xml:space="preserve">kompozicija </w:t>
+      </w:r>
+      <w:r>
+        <w:rPr>
+          <w:rFonts w:ascii="Times New Roman" w:eastAsia="Times New Roman" w:hAnsi="Times New Roman" w:cs="Times New Roman"/>
+          <w:bCs/>
+          <w:i/>
+          <w:color w:val="000000"/>
+          <w:sz w:val="24"/>
+          <w:szCs w:val="24"/>
+          <w:lang w:eastAsia="hr-HR"/>
+        </w:rPr>
+        <w:t>H5N4F1</w:t>
+      </w:r>
+      <w:r>
+        <w:rPr>
+          <w:rFonts w:ascii="Times New Roman" w:eastAsia="Times New Roman" w:hAnsi="Times New Roman" w:cs="Times New Roman"/>
+          <w:bCs/>
+          <w:i/>
+          <w:color w:val="000000"/>
+          <w:sz w:val="24"/>
+          <w:szCs w:val="24"/>
+          <w:lang w:eastAsia="hr-HR"/>
+        </w:rPr>
+        <w:t xml:space="preserve"> </w:t>
+      </w:r>
+      <w:r>
+        <w:rPr>
+          <w:rFonts w:ascii="Times New Roman" w:eastAsia="Times New Roman" w:hAnsi="Times New Roman" w:cs="Times New Roman"/>
+          <w:bCs/>
+          <w:color w:val="000000"/>
+          <w:sz w:val="24"/>
+          <w:szCs w:val="24"/>
+          <w:lang w:eastAsia="hr-HR"/>
+        </w:rPr>
+        <w:t>(kompleksni tip)</w:t>
+      </w:r>
+      <w:r>
+        <w:rPr>
+          <w:rFonts w:ascii="Times New Roman" w:eastAsia="Times New Roman" w:hAnsi="Times New Roman" w:cs="Times New Roman"/>
+          <w:bCs/>
+          <w:i/>
+          <w:color w:val="000000"/>
+          <w:sz w:val="24"/>
+          <w:szCs w:val="24"/>
+          <w:lang w:eastAsia="hr-HR"/>
+        </w:rPr>
+        <w:t xml:space="preserve">. </w:t>
+      </w:r>
+      <w:r>
+        <w:rPr>
+          <w:rFonts w:ascii="Times New Roman" w:eastAsia="Times New Roman" w:hAnsi="Times New Roman" w:cs="Times New Roman"/>
+          <w:bCs/>
+          <w:color w:val="000000"/>
+          <w:sz w:val="24"/>
+          <w:szCs w:val="24"/>
+          <w:lang w:eastAsia="hr-HR"/>
+        </w:rPr>
+        <w:t xml:space="preserve">U frakciji </w:t>
+      </w:r>
+      <w:r>
+        <w:rPr>
+          <w:rFonts w:ascii="Times New Roman" w:eastAsia="Times New Roman" w:hAnsi="Times New Roman" w:cs="Times New Roman"/>
+          <w:bCs/>
+          <w:color w:val="000000"/>
+          <w:sz w:val="24"/>
+          <w:szCs w:val="24"/>
+          <w:lang w:eastAsia="hr-HR"/>
+        </w:rPr>
+        <w:t xml:space="preserve">27 postoje dvije dominantne strukture u svakoj od skupina. U </w:t>
+      </w:r>
+      <w:r>
+        <w:rPr>
+          <w:rFonts w:ascii="Times New Roman" w:eastAsia="Times New Roman" w:hAnsi="Times New Roman" w:cs="Times New Roman"/>
+          <w:bCs/>
+          <w:i/>
+          <w:color w:val="000000"/>
+          <w:sz w:val="24"/>
+          <w:szCs w:val="24"/>
+          <w:lang w:eastAsia="hr-HR"/>
+        </w:rPr>
+        <w:t xml:space="preserve">odrasloj skupini </w:t>
+      </w:r>
+      <w:r>
+        <w:rPr>
+          <w:rFonts w:ascii="Times New Roman" w:eastAsia="Times New Roman" w:hAnsi="Times New Roman" w:cs="Times New Roman"/>
+          <w:bCs/>
+          <w:color w:val="000000"/>
+          <w:sz w:val="24"/>
+          <w:szCs w:val="24"/>
+          <w:lang w:eastAsia="hr-HR"/>
+        </w:rPr>
+        <w:t xml:space="preserve">postoji podjednak udio kompozicija </w:t>
+      </w:r>
+      <w:r>
+        <w:rPr>
+          <w:rFonts w:ascii="Times New Roman" w:eastAsia="Times New Roman" w:hAnsi="Times New Roman" w:cs="Times New Roman"/>
+          <w:bCs/>
+          <w:i/>
+          <w:color w:val="000000"/>
+          <w:sz w:val="24"/>
+          <w:szCs w:val="24"/>
+          <w:lang w:eastAsia="hr-HR"/>
+        </w:rPr>
+        <w:t>H6N4F2</w:t>
+      </w:r>
+      <w:r>
+        <w:rPr>
+          <w:rFonts w:ascii="Times New Roman" w:eastAsia="Times New Roman" w:hAnsi="Times New Roman" w:cs="Times New Roman"/>
+          <w:bCs/>
+          <w:i/>
+          <w:color w:val="000000"/>
+          <w:sz w:val="24"/>
+          <w:szCs w:val="24"/>
+          <w:lang w:eastAsia="hr-HR"/>
+        </w:rPr>
+        <w:t xml:space="preserve"> </w:t>
+      </w:r>
+      <w:r>
+        <w:rPr>
+          <w:rFonts w:ascii="Times New Roman" w:eastAsia="Times New Roman" w:hAnsi="Times New Roman" w:cs="Times New Roman"/>
+          <w:bCs/>
+          <w:color w:val="000000"/>
+          <w:sz w:val="24"/>
+          <w:szCs w:val="24"/>
+          <w:lang w:eastAsia="hr-HR"/>
+        </w:rPr>
+        <w:t>(kompleksni tip)</w:t>
+      </w:r>
+      <w:r>
+        <w:rPr>
+          <w:rFonts w:ascii="Times New Roman" w:eastAsia="Times New Roman" w:hAnsi="Times New Roman" w:cs="Times New Roman"/>
+          <w:bCs/>
+          <w:color w:val="000000"/>
+          <w:sz w:val="24"/>
+          <w:szCs w:val="24"/>
+          <w:lang w:eastAsia="hr-HR"/>
+        </w:rPr>
+        <w:t xml:space="preserve"> i </w:t>
+      </w:r>
+      <w:r>
+        <w:rPr>
+          <w:rFonts w:ascii="Times New Roman" w:eastAsia="Times New Roman" w:hAnsi="Times New Roman" w:cs="Times New Roman"/>
+          <w:bCs/>
+          <w:i/>
+          <w:color w:val="000000"/>
+          <w:sz w:val="24"/>
+          <w:szCs w:val="24"/>
+          <w:lang w:eastAsia="hr-HR"/>
+        </w:rPr>
+        <w:t>H5N4F2S1</w:t>
+      </w:r>
+      <w:r>
+        <w:rPr>
+          <w:rFonts w:ascii="Times New Roman" w:eastAsia="Times New Roman" w:hAnsi="Times New Roman" w:cs="Times New Roman"/>
+          <w:bCs/>
+          <w:i/>
+          <w:color w:val="000000"/>
+          <w:sz w:val="24"/>
+          <w:szCs w:val="24"/>
+          <w:lang w:eastAsia="hr-HR"/>
+        </w:rPr>
+        <w:t xml:space="preserve"> </w:t>
+      </w:r>
+      <w:r>
+        <w:rPr>
+          <w:rFonts w:ascii="Times New Roman" w:eastAsia="Times New Roman" w:hAnsi="Times New Roman" w:cs="Times New Roman"/>
+          <w:bCs/>
+          <w:color w:val="000000"/>
+          <w:sz w:val="24"/>
+          <w:szCs w:val="24"/>
+          <w:lang w:eastAsia="hr-HR"/>
+        </w:rPr>
+        <w:t xml:space="preserve">(kompleksni, </w:t>
+      </w:r>
+      <w:proofErr w:type="spellStart"/>
+      <w:r>
+        <w:rPr>
+          <w:rFonts w:ascii="Times New Roman" w:eastAsia="Times New Roman" w:hAnsi="Times New Roman" w:cs="Times New Roman"/>
+          <w:bCs/>
+          <w:color w:val="000000"/>
+          <w:sz w:val="24"/>
+          <w:szCs w:val="24"/>
+          <w:lang w:eastAsia="hr-HR"/>
+        </w:rPr>
+        <w:t>antenarno</w:t>
+      </w:r>
+      <w:proofErr w:type="spellEnd"/>
+      <w:r>
+        <w:rPr>
+          <w:rFonts w:ascii="Times New Roman" w:eastAsia="Times New Roman" w:hAnsi="Times New Roman" w:cs="Times New Roman"/>
+          <w:bCs/>
+          <w:color w:val="000000"/>
+          <w:sz w:val="24"/>
+          <w:szCs w:val="24"/>
+          <w:lang w:eastAsia="hr-HR"/>
+        </w:rPr>
+        <w:t xml:space="preserve"> </w:t>
+      </w:r>
+      <w:proofErr w:type="spellStart"/>
+      <w:r>
+        <w:rPr>
+          <w:rFonts w:ascii="Times New Roman" w:eastAsia="Times New Roman" w:hAnsi="Times New Roman" w:cs="Times New Roman"/>
+          <w:bCs/>
+          <w:color w:val="000000"/>
+          <w:sz w:val="24"/>
+          <w:szCs w:val="24"/>
+          <w:lang w:eastAsia="hr-HR"/>
+        </w:rPr>
+        <w:t>sijaliziran</w:t>
+      </w:r>
+      <w:proofErr w:type="spellEnd"/>
+      <w:r>
+        <w:rPr>
+          <w:rFonts w:ascii="Times New Roman" w:eastAsia="Times New Roman" w:hAnsi="Times New Roman" w:cs="Times New Roman"/>
+          <w:bCs/>
+          <w:color w:val="000000"/>
+          <w:sz w:val="24"/>
+          <w:szCs w:val="24"/>
+          <w:lang w:eastAsia="hr-HR"/>
+        </w:rPr>
+        <w:t xml:space="preserve">), dok u </w:t>
+      </w:r>
+      <w:r>
+        <w:rPr>
+          <w:rFonts w:ascii="Times New Roman" w:eastAsia="Times New Roman" w:hAnsi="Times New Roman" w:cs="Times New Roman"/>
+          <w:bCs/>
+          <w:i/>
+          <w:color w:val="000000"/>
+          <w:sz w:val="24"/>
+          <w:szCs w:val="24"/>
+          <w:lang w:eastAsia="hr-HR"/>
+        </w:rPr>
+        <w:t xml:space="preserve">skupini 24h </w:t>
+      </w:r>
+      <w:r>
+        <w:rPr>
+          <w:rFonts w:ascii="Times New Roman" w:eastAsia="Times New Roman" w:hAnsi="Times New Roman" w:cs="Times New Roman"/>
+          <w:bCs/>
+          <w:color w:val="000000"/>
+          <w:sz w:val="24"/>
+          <w:szCs w:val="24"/>
+          <w:lang w:eastAsia="hr-HR"/>
+        </w:rPr>
+        <w:t xml:space="preserve">i </w:t>
+      </w:r>
+      <w:r>
+        <w:rPr>
+          <w:rFonts w:ascii="Times New Roman" w:eastAsia="Times New Roman" w:hAnsi="Times New Roman" w:cs="Times New Roman"/>
+          <w:bCs/>
+          <w:i/>
+          <w:color w:val="000000"/>
+          <w:sz w:val="24"/>
+          <w:szCs w:val="24"/>
+          <w:lang w:eastAsia="hr-HR"/>
+        </w:rPr>
+        <w:t xml:space="preserve">skupini 48h </w:t>
+      </w:r>
+      <w:r>
+        <w:rPr>
+          <w:rFonts w:ascii="Times New Roman" w:eastAsia="Times New Roman" w:hAnsi="Times New Roman" w:cs="Times New Roman"/>
+          <w:bCs/>
+          <w:color w:val="000000"/>
+          <w:sz w:val="24"/>
+          <w:szCs w:val="24"/>
+          <w:lang w:eastAsia="hr-HR"/>
+        </w:rPr>
+        <w:t xml:space="preserve">dominiraju strukture </w:t>
+      </w:r>
+      <w:r>
+        <w:rPr>
+          <w:rFonts w:ascii="Times New Roman" w:eastAsia="Times New Roman" w:hAnsi="Times New Roman" w:cs="Times New Roman"/>
+          <w:bCs/>
+          <w:i/>
+          <w:color w:val="000000"/>
+          <w:sz w:val="24"/>
+          <w:szCs w:val="16"/>
+          <w:lang w:eastAsia="hr-HR"/>
+        </w:rPr>
+        <w:t>H8N2 (</w:t>
+      </w:r>
+      <w:proofErr w:type="spellStart"/>
+      <w:r>
+        <w:rPr>
+          <w:rFonts w:ascii="Times New Roman" w:eastAsia="Times New Roman" w:hAnsi="Times New Roman" w:cs="Times New Roman"/>
+          <w:bCs/>
+          <w:i/>
+          <w:color w:val="000000"/>
+          <w:sz w:val="24"/>
+          <w:szCs w:val="16"/>
+          <w:lang w:eastAsia="hr-HR"/>
+        </w:rPr>
+        <w:t>oligomanozni</w:t>
+      </w:r>
+      <w:proofErr w:type="spellEnd"/>
+      <w:r>
+        <w:rPr>
+          <w:rFonts w:ascii="Times New Roman" w:eastAsia="Times New Roman" w:hAnsi="Times New Roman" w:cs="Times New Roman"/>
+          <w:bCs/>
+          <w:i/>
+          <w:color w:val="000000"/>
+          <w:sz w:val="24"/>
+          <w:szCs w:val="16"/>
+          <w:lang w:eastAsia="hr-HR"/>
+        </w:rPr>
+        <w:t xml:space="preserve"> tip) i H5N4F2S1</w:t>
+      </w:r>
+      <w:r>
+        <w:rPr>
+          <w:rFonts w:ascii="Times New Roman" w:eastAsia="Times New Roman" w:hAnsi="Times New Roman" w:cs="Times New Roman"/>
+          <w:bCs/>
+          <w:color w:val="000000"/>
+          <w:sz w:val="24"/>
+          <w:szCs w:val="24"/>
+          <w:lang w:eastAsia="hr-HR"/>
+        </w:rPr>
+        <w:t xml:space="preserve"> </w:t>
+      </w:r>
+      <w:r>
+        <w:rPr>
+          <w:rFonts w:ascii="Times New Roman" w:eastAsia="Times New Roman" w:hAnsi="Times New Roman" w:cs="Times New Roman"/>
+          <w:bCs/>
+          <w:color w:val="000000"/>
+          <w:sz w:val="24"/>
+          <w:szCs w:val="24"/>
+          <w:lang w:eastAsia="hr-HR"/>
+        </w:rPr>
+        <w:t>(</w:t>
+      </w:r>
+      <w:r>
+        <w:rPr>
+          <w:rFonts w:ascii="Times New Roman" w:eastAsia="Times New Roman" w:hAnsi="Times New Roman" w:cs="Times New Roman"/>
+          <w:bCs/>
+          <w:color w:val="000000"/>
+          <w:sz w:val="24"/>
+          <w:szCs w:val="24"/>
+          <w:lang w:eastAsia="hr-HR"/>
+        </w:rPr>
+        <w:t xml:space="preserve">kompleksni, </w:t>
+      </w:r>
+      <w:proofErr w:type="spellStart"/>
+      <w:r>
+        <w:rPr>
+          <w:rFonts w:ascii="Times New Roman" w:eastAsia="Times New Roman" w:hAnsi="Times New Roman" w:cs="Times New Roman"/>
+          <w:bCs/>
+          <w:color w:val="000000"/>
+          <w:sz w:val="24"/>
+          <w:szCs w:val="24"/>
+          <w:lang w:eastAsia="hr-HR"/>
+        </w:rPr>
+        <w:t>antenarno</w:t>
+      </w:r>
+      <w:proofErr w:type="spellEnd"/>
+      <w:r>
+        <w:rPr>
+          <w:rFonts w:ascii="Times New Roman" w:eastAsia="Times New Roman" w:hAnsi="Times New Roman" w:cs="Times New Roman"/>
+          <w:bCs/>
+          <w:color w:val="000000"/>
+          <w:sz w:val="24"/>
+          <w:szCs w:val="24"/>
+          <w:lang w:eastAsia="hr-HR"/>
+        </w:rPr>
+        <w:t xml:space="preserve"> </w:t>
+      </w:r>
+      <w:proofErr w:type="spellStart"/>
+      <w:r>
+        <w:rPr>
+          <w:rFonts w:ascii="Times New Roman" w:eastAsia="Times New Roman" w:hAnsi="Times New Roman" w:cs="Times New Roman"/>
+          <w:bCs/>
+          <w:color w:val="000000"/>
+          <w:sz w:val="24"/>
+          <w:szCs w:val="24"/>
+          <w:lang w:eastAsia="hr-HR"/>
+        </w:rPr>
+        <w:t>sijaliziran</w:t>
+      </w:r>
+      <w:proofErr w:type="spellEnd"/>
+      <w:r>
+        <w:rPr>
+          <w:rFonts w:ascii="Times New Roman" w:eastAsia="Times New Roman" w:hAnsi="Times New Roman" w:cs="Times New Roman"/>
+          <w:bCs/>
+          <w:color w:val="000000"/>
+          <w:sz w:val="24"/>
+          <w:szCs w:val="24"/>
+          <w:lang w:eastAsia="hr-HR"/>
+        </w:rPr>
+        <w:t>)</w:t>
+      </w:r>
+      <w:r>
+        <w:rPr>
+          <w:rFonts w:ascii="Times New Roman" w:eastAsia="Times New Roman" w:hAnsi="Times New Roman" w:cs="Times New Roman"/>
+          <w:bCs/>
+          <w:color w:val="000000"/>
+          <w:sz w:val="24"/>
+          <w:szCs w:val="24"/>
+          <w:lang w:eastAsia="hr-HR"/>
+        </w:rPr>
+        <w:t xml:space="preserve">. U frakciji 34 u </w:t>
+      </w:r>
+      <w:r>
+        <w:rPr>
+          <w:rFonts w:ascii="Times New Roman" w:eastAsia="Times New Roman" w:hAnsi="Times New Roman" w:cs="Times New Roman"/>
+          <w:bCs/>
+          <w:i/>
+          <w:color w:val="000000"/>
+          <w:sz w:val="24"/>
+          <w:szCs w:val="24"/>
+          <w:lang w:eastAsia="hr-HR"/>
+        </w:rPr>
+        <w:t xml:space="preserve">odrasloj skupini </w:t>
+      </w:r>
+      <w:r>
+        <w:rPr>
+          <w:rFonts w:ascii="Times New Roman" w:eastAsia="Times New Roman" w:hAnsi="Times New Roman" w:cs="Times New Roman"/>
+          <w:bCs/>
+          <w:color w:val="000000"/>
+          <w:sz w:val="24"/>
+          <w:szCs w:val="24"/>
+          <w:lang w:eastAsia="hr-HR"/>
+        </w:rPr>
+        <w:t>dominantna je kompozicija</w:t>
+      </w:r>
+      <w:r>
+        <w:rPr>
+          <w:rFonts w:ascii="Times New Roman" w:eastAsia="Times New Roman" w:hAnsi="Times New Roman" w:cs="Times New Roman"/>
+          <w:bCs/>
+          <w:i/>
+          <w:color w:val="000000"/>
+          <w:sz w:val="24"/>
+          <w:szCs w:val="24"/>
+          <w:lang w:eastAsia="hr-HR"/>
+        </w:rPr>
+        <w:t xml:space="preserve"> H5N4F1S3</w:t>
+      </w:r>
+      <w:r>
+        <w:rPr>
+          <w:rFonts w:ascii="Times New Roman" w:eastAsia="Times New Roman" w:hAnsi="Times New Roman" w:cs="Times New Roman"/>
+          <w:bCs/>
+          <w:i/>
+          <w:color w:val="000000"/>
+          <w:sz w:val="24"/>
+          <w:szCs w:val="24"/>
+          <w:lang w:eastAsia="hr-HR"/>
+        </w:rPr>
+        <w:t xml:space="preserve"> </w:t>
+      </w:r>
+      <w:r>
+        <w:rPr>
+          <w:rFonts w:ascii="Times New Roman" w:eastAsia="Times New Roman" w:hAnsi="Times New Roman" w:cs="Times New Roman"/>
+          <w:bCs/>
+          <w:color w:val="000000"/>
+          <w:sz w:val="24"/>
+          <w:szCs w:val="24"/>
+          <w:lang w:eastAsia="hr-HR"/>
+        </w:rPr>
+        <w:t xml:space="preserve">dok je u </w:t>
+      </w:r>
+      <w:r>
+        <w:rPr>
+          <w:rFonts w:ascii="Times New Roman" w:eastAsia="Times New Roman" w:hAnsi="Times New Roman" w:cs="Times New Roman"/>
+          <w:bCs/>
+          <w:i/>
+          <w:color w:val="000000"/>
+          <w:sz w:val="24"/>
+          <w:szCs w:val="24"/>
+          <w:lang w:eastAsia="hr-HR"/>
+        </w:rPr>
+        <w:t xml:space="preserve">skupini 24h </w:t>
+      </w:r>
+      <w:r>
+        <w:rPr>
+          <w:rFonts w:ascii="Times New Roman" w:eastAsia="Times New Roman" w:hAnsi="Times New Roman" w:cs="Times New Roman"/>
+          <w:bCs/>
+          <w:color w:val="000000"/>
+          <w:sz w:val="24"/>
+          <w:szCs w:val="24"/>
+          <w:lang w:eastAsia="hr-HR"/>
+        </w:rPr>
+        <w:t xml:space="preserve">i </w:t>
+      </w:r>
+      <w:r>
+        <w:rPr>
+          <w:rFonts w:ascii="Times New Roman" w:eastAsia="Times New Roman" w:hAnsi="Times New Roman" w:cs="Times New Roman"/>
+          <w:bCs/>
+          <w:i/>
+          <w:color w:val="000000"/>
+          <w:sz w:val="24"/>
+          <w:szCs w:val="24"/>
+          <w:lang w:eastAsia="hr-HR"/>
+        </w:rPr>
+        <w:t xml:space="preserve">skupini 48h </w:t>
+      </w:r>
+      <w:r>
+        <w:rPr>
+          <w:rFonts w:ascii="Times New Roman" w:eastAsia="Times New Roman" w:hAnsi="Times New Roman" w:cs="Times New Roman"/>
+          <w:bCs/>
+          <w:color w:val="000000"/>
+          <w:sz w:val="24"/>
+          <w:szCs w:val="24"/>
+          <w:lang w:eastAsia="hr-HR"/>
+        </w:rPr>
+        <w:t xml:space="preserve">dominantna kompozicija </w:t>
+      </w:r>
+      <w:r>
+        <w:rPr>
+          <w:rFonts w:ascii="Times New Roman" w:eastAsia="Times New Roman" w:hAnsi="Times New Roman" w:cs="Times New Roman"/>
+          <w:bCs/>
+          <w:i/>
+          <w:color w:val="000000"/>
+          <w:sz w:val="24"/>
+          <w:szCs w:val="16"/>
+          <w:lang w:eastAsia="hr-HR"/>
+        </w:rPr>
+        <w:t>H5N4F1S2</w:t>
+      </w:r>
+      <w:r>
+        <w:rPr>
+          <w:rFonts w:ascii="Times New Roman" w:eastAsia="Times New Roman" w:hAnsi="Times New Roman" w:cs="Times New Roman"/>
+          <w:bCs/>
+          <w:i/>
+          <w:color w:val="000000"/>
+          <w:sz w:val="24"/>
+          <w:szCs w:val="16"/>
+          <w:lang w:eastAsia="hr-HR"/>
+        </w:rPr>
+        <w:t>. (</w:t>
+      </w:r>
+      <w:r>
+        <w:rPr>
+          <w:rFonts w:ascii="Times New Roman" w:eastAsia="Times New Roman" w:hAnsi="Times New Roman" w:cs="Times New Roman"/>
+          <w:bCs/>
+          <w:i/>
+          <w:color w:val="FF0000"/>
+          <w:sz w:val="24"/>
+          <w:szCs w:val="16"/>
+          <w:highlight w:val="yellow"/>
+          <w:lang w:eastAsia="hr-HR"/>
+        </w:rPr>
+        <w:t>SLIKA OMJERA KOPOZICIJA IZ MS)</w:t>
+      </w:r>
+    </w:p>
+    <w:p>
+      <w:r>
+        <w:rPr>
+          <w:rFonts w:ascii="Times New Roman" w:eastAsia="Times New Roman" w:hAnsi="Times New Roman" w:cs="Times New Roman"/>
+          <w:sz w:val="24"/>
+          <w:szCs w:val="24"/>
+          <w:lang w:eastAsia="hr-HR"/>
+        </w:rPr>
+        <w:t xml:space="preserve">Ovi rezultati ukazuju na moguće razvojne ili funkcionalne uloge </w:t>
+      </w:r>
+      <w:proofErr w:type="spellStart"/>
+      <w:r>
+        <w:rPr>
+          <w:rFonts w:ascii="Times New Roman" w:eastAsia="Times New Roman" w:hAnsi="Times New Roman" w:cs="Times New Roman"/>
+          <w:sz w:val="24"/>
+          <w:szCs w:val="24"/>
+          <w:lang w:eastAsia="hr-HR"/>
+        </w:rPr>
+        <w:t>gorenavedenih</w:t>
+      </w:r>
+      <w:proofErr w:type="spellEnd"/>
+      <w:r>
+        <w:rPr>
+          <w:rFonts w:ascii="Times New Roman" w:eastAsia="Times New Roman" w:hAnsi="Times New Roman" w:cs="Times New Roman"/>
+          <w:sz w:val="24"/>
+          <w:szCs w:val="24"/>
+          <w:lang w:eastAsia="hr-HR"/>
+        </w:rPr>
+        <w:t xml:space="preserve"> kompozicija N-</w:t>
+      </w:r>
+      <w:proofErr w:type="spellStart"/>
+      <w:r>
+        <w:rPr>
+          <w:rFonts w:ascii="Times New Roman" w:eastAsia="Times New Roman" w:hAnsi="Times New Roman" w:cs="Times New Roman"/>
+          <w:sz w:val="24"/>
+          <w:szCs w:val="24"/>
+          <w:lang w:eastAsia="hr-HR"/>
+        </w:rPr>
+        <w:t>glikana</w:t>
+      </w:r>
+      <w:proofErr w:type="spellEnd"/>
+      <w:r>
+        <w:rPr>
+          <w:rFonts w:ascii="Times New Roman" w:eastAsia="Times New Roman" w:hAnsi="Times New Roman" w:cs="Times New Roman"/>
+          <w:sz w:val="24"/>
+          <w:szCs w:val="24"/>
+          <w:lang w:eastAsia="hr-HR"/>
+        </w:rPr>
+        <w:t xml:space="preserve"> u normalnom razvoju tkiva mozga. Moguće je da, budući da profil </w:t>
+      </w:r>
+      <w:proofErr w:type="spellStart"/>
+      <w:r>
+        <w:rPr>
+          <w:rFonts w:ascii="Times New Roman" w:eastAsia="Times New Roman" w:hAnsi="Times New Roman" w:cs="Times New Roman"/>
+          <w:sz w:val="24"/>
+          <w:szCs w:val="24"/>
+          <w:lang w:eastAsia="hr-HR"/>
+        </w:rPr>
+        <w:t>glikozilacije</w:t>
+      </w:r>
+      <w:proofErr w:type="spellEnd"/>
+      <w:r>
+        <w:rPr>
+          <w:rFonts w:ascii="Times New Roman" w:eastAsia="Times New Roman" w:hAnsi="Times New Roman" w:cs="Times New Roman"/>
+          <w:sz w:val="24"/>
+          <w:szCs w:val="24"/>
+          <w:lang w:eastAsia="hr-HR"/>
+        </w:rPr>
+        <w:t xml:space="preserve"> ovisi o velikom broju čimbenika – uključujući i dob jedinke, neke od ovih struktura mogu igrati ulogu u normalnom razvoju tkiva mozga štakora</w:t>
+      </w:r>
+      <w:r>
+        <w:rPr>
+          <w:rFonts w:ascii="Times New Roman" w:eastAsia="Times New Roman" w:hAnsi="Times New Roman" w:cs="Times New Roman"/>
+          <w:sz w:val="24"/>
+          <w:szCs w:val="24"/>
+          <w:lang w:eastAsia="hr-HR"/>
+        </w:rPr>
+        <w:t xml:space="preserve"> te da prilikom sazrijevanja jedinke može doći do promjene relativnih udjela pojedinih kompozicija u ukupnom </w:t>
+      </w:r>
+      <w:proofErr w:type="spellStart"/>
+      <w:r>
+        <w:rPr>
+          <w:rFonts w:ascii="Times New Roman" w:eastAsia="Times New Roman" w:hAnsi="Times New Roman" w:cs="Times New Roman"/>
+          <w:sz w:val="24"/>
+          <w:szCs w:val="24"/>
+          <w:lang w:eastAsia="hr-HR"/>
+        </w:rPr>
+        <w:t>neuroglikomu</w:t>
+      </w:r>
+      <w:proofErr w:type="spellEnd"/>
+      <w:r>
+        <w:rPr>
+          <w:rFonts w:ascii="Times New Roman" w:eastAsia="Times New Roman" w:hAnsi="Times New Roman" w:cs="Times New Roman"/>
+          <w:sz w:val="24"/>
+          <w:szCs w:val="24"/>
+          <w:lang w:eastAsia="hr-HR"/>
+        </w:rPr>
+        <w:t xml:space="preserve">. Iz ovdje dostupnih podataka nije moguće pojedinoj kompoziciji pripisati određenu ulogu niti ju je moguće spariti s određenim proteinom ili skupinom proteina. Također, nedostatak </w:t>
+      </w:r>
+      <w:r>
+        <w:rPr>
+          <w:rFonts w:ascii="Times New Roman" w:eastAsia="Times New Roman" w:hAnsi="Times New Roman" w:cs="Times New Roman"/>
+          <w:sz w:val="24"/>
+          <w:szCs w:val="24"/>
+          <w:lang w:eastAsia="hr-HR"/>
+        </w:rPr>
+        <w:t xml:space="preserve">ovog ispitivanja je mala količina uzoraka po skupinama što može negativno utjecati na statističke rezultate i dovesti do krivih zaključaka, no na taj čimbenik vrlo je teško utjecati zbog teškoća u nabavi ovog tipa tkiva i načina rukovanja. Osim toga, zbog male količine tkiva (u smislu mase) u </w:t>
+      </w:r>
+      <w:r>
+        <w:rPr>
+          <w:rFonts w:ascii="Times New Roman" w:eastAsia="Times New Roman" w:hAnsi="Times New Roman" w:cs="Times New Roman"/>
+          <w:i/>
+          <w:sz w:val="24"/>
+          <w:szCs w:val="24"/>
+          <w:lang w:eastAsia="hr-HR"/>
+        </w:rPr>
+        <w:t xml:space="preserve">skupini 24h </w:t>
+      </w:r>
+      <w:r>
+        <w:rPr>
+          <w:rFonts w:ascii="Times New Roman" w:eastAsia="Times New Roman" w:hAnsi="Times New Roman" w:cs="Times New Roman"/>
+          <w:sz w:val="24"/>
+          <w:szCs w:val="24"/>
+          <w:lang w:eastAsia="hr-HR"/>
+        </w:rPr>
+        <w:t xml:space="preserve">i </w:t>
+      </w:r>
+      <w:r>
+        <w:rPr>
+          <w:rFonts w:ascii="Times New Roman" w:eastAsia="Times New Roman" w:hAnsi="Times New Roman" w:cs="Times New Roman"/>
+          <w:i/>
+          <w:sz w:val="24"/>
+          <w:szCs w:val="24"/>
+          <w:lang w:eastAsia="hr-HR"/>
+        </w:rPr>
+        <w:t xml:space="preserve">skupini 48h </w:t>
+      </w:r>
+      <w:r>
+        <w:rPr>
+          <w:rFonts w:ascii="Times New Roman" w:eastAsia="Times New Roman" w:hAnsi="Times New Roman" w:cs="Times New Roman"/>
+          <w:sz w:val="24"/>
+          <w:szCs w:val="24"/>
+          <w:lang w:eastAsia="hr-HR"/>
+        </w:rPr>
+        <w:t>korišteni su cijeli</w:t>
+      </w:r>
+      <w:r>
+        <w:rPr>
+          <w:rFonts w:ascii="Times New Roman" w:eastAsia="Times New Roman" w:hAnsi="Times New Roman" w:cs="Times New Roman"/>
+          <w:sz w:val="24"/>
+          <w:szCs w:val="24"/>
+          <w:lang w:eastAsia="hr-HR"/>
+        </w:rPr>
+        <w:t xml:space="preserve"> </w:t>
+      </w:r>
+      <w:proofErr w:type="spellStart"/>
+      <w:r>
+        <w:rPr>
+          <w:rFonts w:ascii="Times New Roman" w:eastAsia="Times New Roman" w:hAnsi="Times New Roman" w:cs="Times New Roman"/>
+          <w:sz w:val="24"/>
+          <w:szCs w:val="24"/>
+          <w:lang w:eastAsia="hr-HR"/>
+        </w:rPr>
+        <w:t>cerebrum</w:t>
+      </w:r>
+      <w:proofErr w:type="spellEnd"/>
+      <w:r>
+        <w:rPr>
+          <w:rFonts w:ascii="Times New Roman" w:eastAsia="Times New Roman" w:hAnsi="Times New Roman" w:cs="Times New Roman"/>
+          <w:sz w:val="24"/>
+          <w:szCs w:val="24"/>
+          <w:lang w:eastAsia="hr-HR"/>
+        </w:rPr>
+        <w:t xml:space="preserve"> mozga jedinke, dok je u </w:t>
+      </w:r>
+      <w:r>
+        <w:rPr>
+          <w:rFonts w:ascii="Times New Roman" w:eastAsia="Times New Roman" w:hAnsi="Times New Roman" w:cs="Times New Roman"/>
+          <w:i/>
+          <w:sz w:val="24"/>
+          <w:szCs w:val="24"/>
+          <w:lang w:eastAsia="hr-HR"/>
+        </w:rPr>
+        <w:t xml:space="preserve">odrasloj skupini </w:t>
+      </w:r>
+      <w:r>
+        <w:rPr>
+          <w:rFonts w:ascii="Times New Roman" w:eastAsia="Times New Roman" w:hAnsi="Times New Roman" w:cs="Times New Roman"/>
+          <w:sz w:val="24"/>
+          <w:szCs w:val="24"/>
+          <w:lang w:eastAsia="hr-HR"/>
+        </w:rPr>
+        <w:t>korišten isključivo korteks mozga.</w:t>
+      </w:r>
+    </w:p>
+    <w:p>
+      <w:pPr>
+        <w:rPr>
+          <w:rFonts w:ascii="Times New Roman" w:eastAsia="Times New Roman" w:hAnsi="Times New Roman" w:cs="Times New Roman"/>
+          <w:sz w:val="24"/>
+          <w:szCs w:val="24"/>
+          <w:lang w:eastAsia="hr-HR"/>
+        </w:rPr>
+      </w:pPr>
+    </w:p>
+    <w:p>
+      <w:pPr>
+        <w:rPr>
+          <w:rFonts w:ascii="Times New Roman" w:eastAsia="Times New Roman" w:hAnsi="Times New Roman" w:cs="Times New Roman"/>
+          <w:sz w:val="24"/>
+          <w:szCs w:val="24"/>
+          <w:lang w:eastAsia="hr-HR"/>
+        </w:rPr>
+      </w:pPr>
+    </w:p>
+    <w:p>
+      <w:pPr>
+        <w:rPr>
+          <w:rFonts w:ascii="Times New Roman" w:eastAsia="Times New Roman" w:hAnsi="Times New Roman" w:cs="Times New Roman"/>
+          <w:sz w:val="24"/>
+          <w:szCs w:val="24"/>
+          <w:lang w:eastAsia="hr-HR"/>
+        </w:rPr>
+      </w:pPr>
+    </w:p>
+    <w:p>
+      <w:pPr>
+        <w:rPr>
+          <w:rFonts w:ascii="Times New Roman" w:eastAsia="Times New Roman" w:hAnsi="Times New Roman" w:cs="Times New Roman"/>
+          <w:sz w:val="24"/>
+          <w:szCs w:val="24"/>
+          <w:lang w:eastAsia="hr-HR"/>
+        </w:rPr>
+      </w:pPr>
+    </w:p>
+    <w:p>
+      <w:pPr>
+        <w:rPr>
+          <w:rFonts w:ascii="Times New Roman" w:eastAsia="Times New Roman" w:hAnsi="Times New Roman" w:cs="Times New Roman"/>
+          <w:sz w:val="24"/>
+          <w:szCs w:val="24"/>
+          <w:lang w:eastAsia="hr-HR"/>
+        </w:rPr>
+      </w:pPr>
+    </w:p>
+    <w:p>
+      <w:pPr>
+        <w:rPr>
+          <w:rFonts w:ascii="Times New Roman" w:eastAsia="Times New Roman" w:hAnsi="Times New Roman" w:cs="Times New Roman"/>
+          <w:sz w:val="24"/>
+          <w:szCs w:val="24"/>
+          <w:lang w:eastAsia="hr-HR"/>
+        </w:rPr>
+      </w:pPr>
+    </w:p>
+    <w:p>
+      <w:pPr>
+        <w:rPr>
+          <w:rFonts w:ascii="Times New Roman" w:eastAsia="Times New Roman" w:hAnsi="Times New Roman" w:cs="Times New Roman"/>
+          <w:sz w:val="24"/>
+          <w:szCs w:val="24"/>
+          <w:lang w:eastAsia="hr-HR"/>
+        </w:rPr>
+      </w:pPr>
+    </w:p>
+    <w:p>
+      <w:pPr>
+        <w:rPr>
+          <w:rFonts w:ascii="Times New Roman" w:eastAsia="Times New Roman" w:hAnsi="Times New Roman" w:cs="Times New Roman"/>
+          <w:sz w:val="24"/>
+          <w:szCs w:val="24"/>
+          <w:lang w:eastAsia="hr-HR"/>
+        </w:rPr>
+      </w:pPr>
+    </w:p>
+    <w:p>
+      <w:pPr>
+        <w:rPr>
+          <w:rFonts w:ascii="Times New Roman" w:eastAsia="Times New Roman" w:hAnsi="Times New Roman" w:cs="Times New Roman"/>
+          <w:sz w:val="24"/>
+          <w:szCs w:val="24"/>
+          <w:lang w:eastAsia="hr-HR"/>
+        </w:rPr>
+      </w:pPr>
+    </w:p>
+    <w:p>
+      <w:pPr>
+        <w:rPr>
+          <w:rFonts w:ascii="Times New Roman" w:eastAsia="Times New Roman" w:hAnsi="Times New Roman" w:cs="Times New Roman"/>
+          <w:sz w:val="24"/>
+          <w:szCs w:val="24"/>
+          <w:lang w:eastAsia="hr-HR"/>
+        </w:rPr>
+      </w:pPr>
+    </w:p>
+    <w:p>
+      <w:pPr>
+        <w:rPr>
+          <w:rFonts w:ascii="Times New Roman" w:eastAsia="Times New Roman" w:hAnsi="Times New Roman" w:cs="Times New Roman"/>
+          <w:sz w:val="24"/>
+          <w:szCs w:val="24"/>
+          <w:lang w:eastAsia="hr-HR"/>
+        </w:rPr>
+      </w:pPr>
+    </w:p>
+    <w:p>
+      <w:pPr>
+        <w:rPr>
+          <w:rFonts w:ascii="Times New Roman" w:eastAsia="Times New Roman" w:hAnsi="Times New Roman" w:cs="Times New Roman"/>
+          <w:b/>
+          <w:color w:val="000000" w:themeColor="text1"/>
+          <w:sz w:val="24"/>
+          <w:szCs w:val="24"/>
+          <w:lang w:eastAsia="hr-HR"/>
+        </w:rPr>
+      </w:pPr>
+      <w:r>
+        <w:rPr>
+          <w:rFonts w:ascii="Times New Roman" w:eastAsia="Times New Roman" w:hAnsi="Times New Roman" w:cs="Times New Roman"/>
+          <w:b/>
+          <w:color w:val="000000" w:themeColor="text1"/>
+          <w:sz w:val="24"/>
+          <w:szCs w:val="24"/>
+          <w:lang w:eastAsia="hr-HR"/>
+        </w:rPr>
+        <w:lastRenderedPageBreak/>
+        <w:t>5. Zaključci</w:t>
+      </w:r>
+    </w:p>
+    <w:p>
+      <w:pPr>
+        <w:rPr>
+          <w:rFonts w:ascii="Times New Roman" w:hAnsi="Times New Roman" w:cs="Times New Roman"/>
+          <w:sz w:val="24"/>
+        </w:rPr>
+      </w:pPr>
+      <w:r>
+        <w:rPr>
+          <w:rFonts w:ascii="Times New Roman" w:eastAsia="Times New Roman" w:hAnsi="Times New Roman" w:cs="Times New Roman"/>
+          <w:color w:val="000000" w:themeColor="text1"/>
+          <w:sz w:val="24"/>
+          <w:szCs w:val="24"/>
+          <w:lang w:eastAsia="hr-HR"/>
+        </w:rPr>
+        <w:tab/>
+        <w:t xml:space="preserve">Uzorci </w:t>
+      </w:r>
+      <w:r>
+        <w:rPr>
+          <w:rFonts w:ascii="Times New Roman" w:eastAsia="Times New Roman" w:hAnsi="Times New Roman" w:cs="Times New Roman"/>
+          <w:color w:val="000000" w:themeColor="text1"/>
+          <w:sz w:val="24"/>
+          <w:szCs w:val="24"/>
+          <w:lang w:eastAsia="hr-HR"/>
+        </w:rPr>
+        <w:t xml:space="preserve">u ovom kratkom istraživanju </w:t>
+      </w:r>
+      <w:r>
+        <w:rPr>
+          <w:rFonts w:ascii="Times New Roman" w:eastAsia="Times New Roman" w:hAnsi="Times New Roman" w:cs="Times New Roman"/>
+          <w:color w:val="000000" w:themeColor="text1"/>
+          <w:sz w:val="24"/>
+          <w:szCs w:val="24"/>
+          <w:lang w:eastAsia="hr-HR"/>
+        </w:rPr>
+        <w:t>uključivali</w:t>
+      </w:r>
+      <w:r>
+        <w:rPr>
+          <w:rFonts w:ascii="Times New Roman" w:eastAsia="Times New Roman" w:hAnsi="Times New Roman" w:cs="Times New Roman"/>
+          <w:color w:val="000000" w:themeColor="text1"/>
+          <w:sz w:val="24"/>
+          <w:szCs w:val="24"/>
+          <w:lang w:eastAsia="hr-HR"/>
+        </w:rPr>
+        <w:t xml:space="preserve"> se</w:t>
+      </w:r>
+      <w:r>
+        <w:rPr>
+          <w:rFonts w:ascii="Times New Roman" w:eastAsia="Times New Roman" w:hAnsi="Times New Roman" w:cs="Times New Roman"/>
+          <w:color w:val="000000" w:themeColor="text1"/>
+          <w:sz w:val="24"/>
+          <w:szCs w:val="24"/>
+          <w:lang w:eastAsia="hr-HR"/>
+        </w:rPr>
+        <w:t xml:space="preserve"> korteks mozga odraslih jedinki štakora te mozgove (</w:t>
+      </w:r>
+      <w:proofErr w:type="spellStart"/>
+      <w:r>
+        <w:rPr>
+          <w:rFonts w:ascii="Times New Roman" w:eastAsia="Times New Roman" w:hAnsi="Times New Roman" w:cs="Times New Roman"/>
+          <w:color w:val="000000" w:themeColor="text1"/>
+          <w:sz w:val="24"/>
+          <w:szCs w:val="24"/>
+          <w:lang w:eastAsia="hr-HR"/>
+        </w:rPr>
+        <w:t>cerebrum</w:t>
+      </w:r>
+      <w:proofErr w:type="spellEnd"/>
+      <w:r>
+        <w:rPr>
+          <w:rFonts w:ascii="Times New Roman" w:eastAsia="Times New Roman" w:hAnsi="Times New Roman" w:cs="Times New Roman"/>
+          <w:color w:val="000000" w:themeColor="text1"/>
+          <w:sz w:val="24"/>
+          <w:szCs w:val="24"/>
+          <w:lang w:eastAsia="hr-HR"/>
+        </w:rPr>
+        <w:t>) mladih jedinki postnatalne starosti 24 i 48 sati</w:t>
+      </w:r>
+      <w:r>
+        <w:rPr>
+          <w:rFonts w:ascii="Times New Roman" w:eastAsia="Times New Roman" w:hAnsi="Times New Roman" w:cs="Times New Roman"/>
+          <w:color w:val="000000" w:themeColor="text1"/>
+          <w:sz w:val="24"/>
+          <w:szCs w:val="24"/>
+          <w:lang w:eastAsia="hr-HR"/>
+        </w:rPr>
+        <w:t>. Nakon pripreme uzorka, slobodni N-</w:t>
+      </w:r>
+      <w:proofErr w:type="spellStart"/>
+      <w:r>
+        <w:rPr>
+          <w:rFonts w:ascii="Times New Roman" w:eastAsia="Times New Roman" w:hAnsi="Times New Roman" w:cs="Times New Roman"/>
+          <w:color w:val="000000" w:themeColor="text1"/>
+          <w:sz w:val="24"/>
+          <w:szCs w:val="24"/>
+          <w:lang w:eastAsia="hr-HR"/>
+        </w:rPr>
+        <w:t>glikani</w:t>
+      </w:r>
+      <w:proofErr w:type="spellEnd"/>
+      <w:r>
+        <w:rPr>
+          <w:rFonts w:ascii="Times New Roman" w:eastAsia="Times New Roman" w:hAnsi="Times New Roman" w:cs="Times New Roman"/>
+          <w:color w:val="000000" w:themeColor="text1"/>
+          <w:sz w:val="24"/>
+          <w:szCs w:val="24"/>
+          <w:lang w:eastAsia="hr-HR"/>
+        </w:rPr>
+        <w:t xml:space="preserve"> obilježeni </w:t>
+      </w:r>
+      <w:proofErr w:type="spellStart"/>
+      <w:r>
+        <w:rPr>
+          <w:rFonts w:ascii="Times New Roman" w:eastAsia="Times New Roman" w:hAnsi="Times New Roman" w:cs="Times New Roman"/>
+          <w:color w:val="000000" w:themeColor="text1"/>
+          <w:sz w:val="24"/>
+          <w:szCs w:val="24"/>
+          <w:lang w:eastAsia="hr-HR"/>
+        </w:rPr>
+        <w:t>prokainamidom</w:t>
+      </w:r>
+      <w:proofErr w:type="spellEnd"/>
+      <w:r>
+        <w:rPr>
+          <w:rFonts w:ascii="Times New Roman" w:eastAsia="Times New Roman" w:hAnsi="Times New Roman" w:cs="Times New Roman"/>
+          <w:color w:val="000000" w:themeColor="text1"/>
+          <w:sz w:val="24"/>
+          <w:szCs w:val="24"/>
+          <w:lang w:eastAsia="hr-HR"/>
+        </w:rPr>
+        <w:t xml:space="preserve"> analizirani su </w:t>
+      </w:r>
+      <w:r>
+        <w:rPr>
+          <w:rFonts w:ascii="Times New Roman" w:eastAsia="Times New Roman" w:hAnsi="Times New Roman" w:cs="Times New Roman"/>
+          <w:color w:val="000000" w:themeColor="text1"/>
+          <w:sz w:val="24"/>
+          <w:szCs w:val="24"/>
+          <w:lang w:eastAsia="hr-HR"/>
+        </w:rPr>
+        <w:t xml:space="preserve">HILIC-UPLC-ESI-MS/MS </w:t>
+      </w:r>
+      <w:proofErr w:type="spellStart"/>
+      <w:r>
+        <w:rPr>
+          <w:rFonts w:ascii="Times New Roman" w:eastAsia="Times New Roman" w:hAnsi="Times New Roman" w:cs="Times New Roman"/>
+          <w:color w:val="000000" w:themeColor="text1"/>
+          <w:sz w:val="24"/>
+          <w:szCs w:val="24"/>
+          <w:lang w:eastAsia="hr-HR"/>
+        </w:rPr>
+        <w:t>meto</w:t>
+      </w:r>
+      <w:r>
+        <w:rPr>
+          <w:rFonts w:ascii="Times New Roman" w:eastAsia="Times New Roman" w:hAnsi="Times New Roman" w:cs="Times New Roman"/>
+          <w:color w:val="000000" w:themeColor="text1"/>
+          <w:sz w:val="24"/>
+          <w:szCs w:val="24"/>
+          <w:lang w:eastAsia="hr-HR"/>
+        </w:rPr>
+        <w:t>om</w:t>
+      </w:r>
+      <w:r>
+        <w:rPr>
+          <w:rFonts w:ascii="Times New Roman" w:eastAsia="Times New Roman" w:hAnsi="Times New Roman" w:cs="Times New Roman"/>
+          <w:color w:val="000000" w:themeColor="text1"/>
+          <w:sz w:val="24"/>
+          <w:szCs w:val="24"/>
+          <w:lang w:eastAsia="hr-HR"/>
+        </w:rPr>
+        <w:t>e</w:t>
+      </w:r>
+      <w:proofErr w:type="spellEnd"/>
+      <w:r>
+        <w:rPr>
+          <w:rFonts w:ascii="Times New Roman" w:eastAsia="Times New Roman" w:hAnsi="Times New Roman" w:cs="Times New Roman"/>
+          <w:color w:val="000000" w:themeColor="text1"/>
+          <w:sz w:val="24"/>
+          <w:szCs w:val="24"/>
+          <w:lang w:eastAsia="hr-HR"/>
+        </w:rPr>
+        <w:t xml:space="preserve"> opisan</w:t>
+      </w:r>
+      <w:r>
+        <w:rPr>
+          <w:rFonts w:ascii="Times New Roman" w:eastAsia="Times New Roman" w:hAnsi="Times New Roman" w:cs="Times New Roman"/>
+          <w:color w:val="000000" w:themeColor="text1"/>
+          <w:sz w:val="24"/>
+          <w:szCs w:val="24"/>
+          <w:lang w:eastAsia="hr-HR"/>
+        </w:rPr>
+        <w:t>om</w:t>
+      </w:r>
+      <w:r>
+        <w:rPr>
+          <w:rFonts w:ascii="Times New Roman" w:eastAsia="Times New Roman" w:hAnsi="Times New Roman" w:cs="Times New Roman"/>
+          <w:color w:val="000000" w:themeColor="text1"/>
+          <w:sz w:val="24"/>
+          <w:szCs w:val="24"/>
+          <w:lang w:eastAsia="hr-HR"/>
+        </w:rPr>
+        <w:t xml:space="preserve"> u poglavlju </w:t>
+      </w:r>
+      <w:r>
+        <w:rPr>
+          <w:rFonts w:ascii="Times New Roman" w:eastAsia="Times New Roman" w:hAnsi="Times New Roman" w:cs="Times New Roman"/>
+          <w:i/>
+          <w:color w:val="000000" w:themeColor="text1"/>
+          <w:sz w:val="24"/>
+          <w:szCs w:val="24"/>
+          <w:lang w:eastAsia="hr-HR"/>
+        </w:rPr>
+        <w:t>Materijali i metode</w:t>
+      </w:r>
+      <w:r>
+        <w:rPr>
+          <w:rFonts w:ascii="Times New Roman" w:eastAsia="Times New Roman" w:hAnsi="Times New Roman" w:cs="Times New Roman"/>
+          <w:color w:val="000000" w:themeColor="text1"/>
+          <w:sz w:val="24"/>
+          <w:szCs w:val="24"/>
+          <w:lang w:eastAsia="hr-HR"/>
+        </w:rPr>
+        <w:t>.</w:t>
+      </w:r>
+      <w:r>
+        <w:rPr>
+          <w:rFonts w:ascii="Times New Roman" w:eastAsia="Times New Roman" w:hAnsi="Times New Roman" w:cs="Times New Roman"/>
+          <w:color w:val="000000" w:themeColor="text1"/>
+          <w:sz w:val="24"/>
+          <w:szCs w:val="24"/>
+          <w:lang w:eastAsia="hr-HR"/>
+        </w:rPr>
+        <w:t xml:space="preserve"> Rezultati </w:t>
+      </w:r>
+      <w:proofErr w:type="spellStart"/>
+      <w:r>
+        <w:rPr>
+          <w:rFonts w:ascii="Times New Roman" w:eastAsia="Times New Roman" w:hAnsi="Times New Roman" w:cs="Times New Roman"/>
+          <w:color w:val="000000" w:themeColor="text1"/>
+          <w:sz w:val="24"/>
+          <w:szCs w:val="24"/>
+          <w:lang w:eastAsia="hr-HR"/>
+        </w:rPr>
+        <w:t>kromatografske</w:t>
+      </w:r>
+      <w:proofErr w:type="spellEnd"/>
+      <w:r>
+        <w:rPr>
+          <w:rFonts w:ascii="Times New Roman" w:eastAsia="Times New Roman" w:hAnsi="Times New Roman" w:cs="Times New Roman"/>
+          <w:color w:val="000000" w:themeColor="text1"/>
+          <w:sz w:val="24"/>
+          <w:szCs w:val="24"/>
+          <w:lang w:eastAsia="hr-HR"/>
+        </w:rPr>
+        <w:t xml:space="preserve"> analize podijeljeni su u 46 različitih frakcija, a svakoj frakciji upotrebom </w:t>
+      </w:r>
+      <w:proofErr w:type="spellStart"/>
+      <w:r>
+        <w:rPr>
+          <w:rFonts w:ascii="Times New Roman" w:eastAsia="Times New Roman" w:hAnsi="Times New Roman" w:cs="Times New Roman"/>
+          <w:color w:val="000000" w:themeColor="text1"/>
+          <w:sz w:val="24"/>
+          <w:szCs w:val="24"/>
+          <w:lang w:eastAsia="hr-HR"/>
+        </w:rPr>
+        <w:t>masenih</w:t>
+      </w:r>
+      <w:proofErr w:type="spellEnd"/>
+      <w:r>
+        <w:rPr>
+          <w:rFonts w:ascii="Times New Roman" w:eastAsia="Times New Roman" w:hAnsi="Times New Roman" w:cs="Times New Roman"/>
+          <w:color w:val="000000" w:themeColor="text1"/>
+          <w:sz w:val="24"/>
+          <w:szCs w:val="24"/>
+          <w:lang w:eastAsia="hr-HR"/>
+        </w:rPr>
+        <w:t xml:space="preserve"> spektara kvalitativno je određen </w:t>
+      </w:r>
+      <w:r>
+        <w:rPr>
+          <w:rFonts w:ascii="Times New Roman" w:eastAsia="Times New Roman" w:hAnsi="Times New Roman" w:cs="Times New Roman"/>
+          <w:color w:val="000000" w:themeColor="text1"/>
+          <w:sz w:val="24"/>
+          <w:szCs w:val="24"/>
+          <w:lang w:eastAsia="hr-HR"/>
+        </w:rPr>
+        <w:t>sastav</w:t>
+      </w:r>
+      <w:r>
+        <w:rPr>
+          <w:rFonts w:ascii="Times New Roman" w:eastAsia="Times New Roman" w:hAnsi="Times New Roman" w:cs="Times New Roman"/>
+          <w:color w:val="000000" w:themeColor="text1"/>
+          <w:sz w:val="24"/>
+          <w:szCs w:val="24"/>
+          <w:lang w:eastAsia="hr-HR"/>
+        </w:rPr>
+        <w:t xml:space="preserve"> N-</w:t>
+      </w:r>
+      <w:proofErr w:type="spellStart"/>
+      <w:r>
+        <w:rPr>
+          <w:rFonts w:ascii="Times New Roman" w:eastAsia="Times New Roman" w:hAnsi="Times New Roman" w:cs="Times New Roman"/>
+          <w:color w:val="000000" w:themeColor="text1"/>
+          <w:sz w:val="24"/>
+          <w:szCs w:val="24"/>
+          <w:lang w:eastAsia="hr-HR"/>
+        </w:rPr>
+        <w:t>glikana</w:t>
+      </w:r>
+      <w:proofErr w:type="spellEnd"/>
+      <w:r>
+        <w:rPr>
+          <w:rFonts w:ascii="Times New Roman" w:eastAsia="Times New Roman" w:hAnsi="Times New Roman" w:cs="Times New Roman"/>
+          <w:color w:val="000000" w:themeColor="text1"/>
+          <w:sz w:val="24"/>
+          <w:szCs w:val="24"/>
+          <w:lang w:eastAsia="hr-HR"/>
+        </w:rPr>
+        <w:t xml:space="preserve"> (kompozicija) koja je upotpunjena analizom fragmentacijskih spektara, ukoliko je taj podatak bio dostupan.</w:t>
+      </w:r>
+      <w:r>
+        <w:rPr>
+          <w:rFonts w:ascii="Times New Roman" w:eastAsia="Times New Roman" w:hAnsi="Times New Roman" w:cs="Times New Roman"/>
+          <w:color w:val="000000" w:themeColor="text1"/>
+          <w:sz w:val="24"/>
+          <w:szCs w:val="24"/>
+          <w:lang w:eastAsia="hr-HR"/>
+        </w:rPr>
+        <w:t xml:space="preserve"> </w:t>
+      </w:r>
+      <w:r>
+        <w:rPr>
+          <w:rFonts w:ascii="Times New Roman" w:eastAsia="Times New Roman" w:hAnsi="Times New Roman" w:cs="Times New Roman"/>
+          <w:color w:val="000000" w:themeColor="text1"/>
+          <w:sz w:val="24"/>
+          <w:szCs w:val="24"/>
+          <w:lang w:eastAsia="hr-HR"/>
+        </w:rPr>
+        <w:t>I</w:t>
+      </w:r>
+      <w:r>
+        <w:rPr>
+          <w:rFonts w:ascii="Times New Roman" w:eastAsia="Times New Roman" w:hAnsi="Times New Roman" w:cs="Times New Roman"/>
+          <w:color w:val="000000" w:themeColor="text1"/>
+          <w:sz w:val="24"/>
+          <w:szCs w:val="24"/>
+          <w:lang w:eastAsia="hr-HR"/>
+        </w:rPr>
+        <w:t>dentificirane su ukupno 83 različite kompozicije kroz 3 skupine uzoraka</w:t>
+      </w:r>
+      <w:r>
+        <w:rPr>
+          <w:rFonts w:ascii="Times New Roman" w:eastAsia="Times New Roman" w:hAnsi="Times New Roman" w:cs="Times New Roman"/>
+          <w:color w:val="000000" w:themeColor="text1"/>
+          <w:sz w:val="24"/>
+          <w:szCs w:val="24"/>
+          <w:lang w:eastAsia="hr-HR"/>
+        </w:rPr>
+        <w:t>. Od 46 frakcija, ukupno 15 frakcija (</w:t>
+      </w:r>
+      <w:r>
+        <w:rPr>
+          <w:rFonts w:ascii="Times New Roman" w:hAnsi="Times New Roman" w:cs="Times New Roman"/>
+          <w:sz w:val="24"/>
+        </w:rPr>
+        <w:t>3, 4, 5, 6, 7, 16, 24, 25, 27, 32, 34 i 39</w:t>
+      </w:r>
+      <w:r>
+        <w:rPr>
+          <w:rFonts w:ascii="Times New Roman" w:hAnsi="Times New Roman" w:cs="Times New Roman"/>
+          <w:sz w:val="24"/>
+        </w:rPr>
+        <w:t xml:space="preserve"> </w:t>
+      </w:r>
+      <w:r>
+        <w:rPr>
+          <w:rFonts w:ascii="Times New Roman" w:hAnsi="Times New Roman" w:cs="Times New Roman"/>
+          <w:sz w:val="24"/>
+        </w:rPr>
+        <w:t xml:space="preserve">između </w:t>
+      </w:r>
+      <w:r>
+        <w:rPr>
+          <w:rFonts w:ascii="Times New Roman" w:hAnsi="Times New Roman" w:cs="Times New Roman"/>
+          <w:i/>
+          <w:sz w:val="24"/>
+        </w:rPr>
+        <w:t xml:space="preserve">odrasle skupine </w:t>
+      </w:r>
+      <w:r>
+        <w:rPr>
+          <w:rFonts w:ascii="Times New Roman" w:hAnsi="Times New Roman" w:cs="Times New Roman"/>
+          <w:sz w:val="24"/>
+        </w:rPr>
+        <w:t xml:space="preserve">i </w:t>
+      </w:r>
+      <w:r>
+        <w:rPr>
+          <w:rFonts w:ascii="Times New Roman" w:hAnsi="Times New Roman" w:cs="Times New Roman"/>
+          <w:i/>
+          <w:sz w:val="24"/>
+        </w:rPr>
+        <w:t xml:space="preserve">skupine 48h </w:t>
+      </w:r>
+      <w:r>
+        <w:rPr>
+          <w:rFonts w:ascii="Times New Roman" w:hAnsi="Times New Roman" w:cs="Times New Roman"/>
+          <w:sz w:val="24"/>
+        </w:rPr>
+        <w:t xml:space="preserve"> </w:t>
+      </w:r>
+      <w:r>
+        <w:rPr>
+          <w:rFonts w:ascii="Times New Roman" w:hAnsi="Times New Roman" w:cs="Times New Roman"/>
+          <w:sz w:val="24"/>
+        </w:rPr>
+        <w:t xml:space="preserve"> </w:t>
+      </w:r>
+      <w:r>
+        <w:rPr>
+          <w:rFonts w:ascii="Times New Roman" w:hAnsi="Times New Roman" w:cs="Times New Roman"/>
+          <w:sz w:val="24"/>
+        </w:rPr>
+        <w:t xml:space="preserve">-  </w:t>
+      </w:r>
+      <w:r>
+        <w:rPr>
+          <w:rFonts w:ascii="Times New Roman" w:hAnsi="Times New Roman" w:cs="Times New Roman"/>
+          <w:sz w:val="24"/>
+        </w:rPr>
+        <w:t>ukupno 12; 3, 5, 6, 7,  9, 11, 16, 24, 27, 31</w:t>
+      </w:r>
+      <w:r>
+        <w:rPr>
+          <w:rFonts w:ascii="Times New Roman" w:hAnsi="Times New Roman" w:cs="Times New Roman"/>
+          <w:sz w:val="24"/>
+        </w:rPr>
+        <w:t xml:space="preserve"> i</w:t>
+      </w:r>
+      <w:r>
+        <w:rPr>
+          <w:rFonts w:ascii="Times New Roman" w:hAnsi="Times New Roman" w:cs="Times New Roman"/>
+          <w:sz w:val="24"/>
+        </w:rPr>
+        <w:t xml:space="preserve"> 34 </w:t>
+      </w:r>
+      <w:r>
+        <w:rPr>
+          <w:rFonts w:ascii="Times New Roman" w:hAnsi="Times New Roman" w:cs="Times New Roman"/>
+          <w:sz w:val="24"/>
+        </w:rPr>
+        <w:t xml:space="preserve">između </w:t>
+      </w:r>
+      <w:r>
+        <w:rPr>
+          <w:rFonts w:ascii="Times New Roman" w:hAnsi="Times New Roman" w:cs="Times New Roman"/>
+          <w:i/>
+          <w:sz w:val="24"/>
+        </w:rPr>
+        <w:t xml:space="preserve">odrasle skupine </w:t>
+      </w:r>
+      <w:r>
+        <w:rPr>
+          <w:rFonts w:ascii="Times New Roman" w:hAnsi="Times New Roman" w:cs="Times New Roman"/>
+          <w:sz w:val="24"/>
+        </w:rPr>
+        <w:t xml:space="preserve">i </w:t>
+      </w:r>
+      <w:r>
+        <w:rPr>
+          <w:rFonts w:ascii="Times New Roman" w:hAnsi="Times New Roman" w:cs="Times New Roman"/>
+          <w:i/>
+          <w:sz w:val="24"/>
+        </w:rPr>
+        <w:t xml:space="preserve">skupine 48h </w:t>
+      </w:r>
+      <w:r>
+        <w:rPr>
+          <w:rFonts w:ascii="Times New Roman" w:hAnsi="Times New Roman" w:cs="Times New Roman"/>
+          <w:sz w:val="24"/>
+        </w:rPr>
+        <w:t xml:space="preserve">- </w:t>
+      </w:r>
+      <w:r>
+        <w:rPr>
+          <w:rFonts w:ascii="Times New Roman" w:hAnsi="Times New Roman" w:cs="Times New Roman"/>
+          <w:sz w:val="24"/>
+        </w:rPr>
+        <w:t>ukupno 11</w:t>
+      </w:r>
+      <w:r>
+        <w:rPr>
+          <w:rFonts w:ascii="Times New Roman" w:hAnsi="Times New Roman" w:cs="Times New Roman"/>
+          <w:sz w:val="24"/>
+        </w:rPr>
+        <w:t>) pokazalo se različitima na statistički značajan način. Broj prisutnih N-</w:t>
+      </w:r>
+      <w:proofErr w:type="spellStart"/>
+      <w:r>
+        <w:rPr>
+          <w:rFonts w:ascii="Times New Roman" w:hAnsi="Times New Roman" w:cs="Times New Roman"/>
+          <w:sz w:val="24"/>
+        </w:rPr>
+        <w:t>glikanskih</w:t>
+      </w:r>
+      <w:proofErr w:type="spellEnd"/>
+      <w:r>
+        <w:rPr>
+          <w:rFonts w:ascii="Times New Roman" w:hAnsi="Times New Roman" w:cs="Times New Roman"/>
+          <w:sz w:val="24"/>
+        </w:rPr>
+        <w:t xml:space="preserve"> struktura u mozgu štakora vjerojatno je značajno veći od 83 navedene kompozicije, no zbog male količine dostupnog tkiva, metode pripreme i malog volumena injekcije pri </w:t>
+      </w:r>
+      <w:r>
+        <w:rPr>
+          <w:rFonts w:ascii="Times New Roman" w:hAnsi="Times New Roman" w:cs="Times New Roman"/>
+          <w:i/>
+          <w:sz w:val="24"/>
+        </w:rPr>
+        <w:t>on-line</w:t>
+      </w:r>
+      <w:r>
+        <w:rPr>
+          <w:rFonts w:ascii="Times New Roman" w:hAnsi="Times New Roman" w:cs="Times New Roman"/>
+          <w:i/>
+          <w:sz w:val="24"/>
+        </w:rPr>
+        <w:t xml:space="preserve"> </w:t>
+      </w:r>
+      <w:r>
+        <w:rPr>
+          <w:rFonts w:ascii="Times New Roman" w:hAnsi="Times New Roman" w:cs="Times New Roman"/>
+          <w:sz w:val="24"/>
+        </w:rPr>
+        <w:t xml:space="preserve">analizi </w:t>
+      </w:r>
+      <w:proofErr w:type="spellStart"/>
+      <w:r>
+        <w:rPr>
+          <w:rFonts w:ascii="Times New Roman" w:hAnsi="Times New Roman" w:cs="Times New Roman"/>
+          <w:sz w:val="24"/>
+        </w:rPr>
+        <w:t>masenom</w:t>
+      </w:r>
+      <w:proofErr w:type="spellEnd"/>
+      <w:r>
+        <w:rPr>
+          <w:rFonts w:ascii="Times New Roman" w:hAnsi="Times New Roman" w:cs="Times New Roman"/>
+          <w:sz w:val="24"/>
+        </w:rPr>
+        <w:t xml:space="preserve"> spektrometrijom potpuna informacija o bogatstvu </w:t>
+      </w:r>
+      <w:r>
+        <w:rPr>
+          <w:rFonts w:ascii="Times New Roman" w:hAnsi="Times New Roman" w:cs="Times New Roman"/>
+          <w:sz w:val="24"/>
+        </w:rPr>
+        <w:t xml:space="preserve">struktura </w:t>
+      </w:r>
+      <w:r>
+        <w:rPr>
+          <w:rFonts w:ascii="Times New Roman" w:hAnsi="Times New Roman" w:cs="Times New Roman"/>
+          <w:sz w:val="24"/>
+        </w:rPr>
+        <w:t>ovog tipa tkiva nažalost nije dobivena.</w:t>
+      </w:r>
+      <w:r>
+        <w:rPr>
+          <w:rFonts w:ascii="Times New Roman" w:hAnsi="Times New Roman" w:cs="Times New Roman"/>
+          <w:sz w:val="24"/>
+        </w:rPr>
+        <w:t xml:space="preserve"> Slikovni prikazi kompozicija predstavljaju samo </w:t>
+      </w:r>
+      <w:r>
+        <w:rPr>
+          <w:rFonts w:ascii="Times New Roman" w:hAnsi="Times New Roman" w:cs="Times New Roman"/>
+          <w:i/>
+          <w:sz w:val="24"/>
+        </w:rPr>
+        <w:t>predložene strukture</w:t>
+      </w:r>
+      <w:r>
+        <w:rPr>
+          <w:rFonts w:ascii="Times New Roman" w:hAnsi="Times New Roman" w:cs="Times New Roman"/>
+          <w:sz w:val="24"/>
+        </w:rPr>
+        <w:t xml:space="preserve">, one strukture koje bi navedena kompozicija mogla zauzeti s određenim stupnjem sigurnosti, sudeći prema </w:t>
+      </w:r>
+      <w:r>
+        <w:rPr>
+          <w:rFonts w:ascii="Times New Roman" w:hAnsi="Times New Roman" w:cs="Times New Roman"/>
+          <w:sz w:val="24"/>
+        </w:rPr>
+        <w:t xml:space="preserve">poznatim putevima </w:t>
+      </w:r>
+      <w:proofErr w:type="spellStart"/>
+      <w:r>
+        <w:rPr>
+          <w:rFonts w:ascii="Times New Roman" w:hAnsi="Times New Roman" w:cs="Times New Roman"/>
+          <w:sz w:val="24"/>
+        </w:rPr>
+        <w:t>biosinteze</w:t>
+      </w:r>
+      <w:proofErr w:type="spellEnd"/>
+      <w:r>
+        <w:rPr>
+          <w:rFonts w:ascii="Times New Roman" w:hAnsi="Times New Roman" w:cs="Times New Roman"/>
+          <w:sz w:val="24"/>
+        </w:rPr>
+        <w:t xml:space="preserve"> N-</w:t>
+      </w:r>
+      <w:proofErr w:type="spellStart"/>
+      <w:r>
+        <w:rPr>
+          <w:rFonts w:ascii="Times New Roman" w:hAnsi="Times New Roman" w:cs="Times New Roman"/>
+          <w:sz w:val="24"/>
+        </w:rPr>
+        <w:t>glikana</w:t>
+      </w:r>
+      <w:proofErr w:type="spellEnd"/>
+      <w:r>
+        <w:rPr>
+          <w:rFonts w:ascii="Times New Roman" w:hAnsi="Times New Roman" w:cs="Times New Roman"/>
+          <w:sz w:val="24"/>
+        </w:rPr>
+        <w:t xml:space="preserve"> u </w:t>
+      </w:r>
+      <w:proofErr w:type="spellStart"/>
+      <w:r>
+        <w:rPr>
+          <w:rFonts w:ascii="Times New Roman" w:hAnsi="Times New Roman" w:cs="Times New Roman"/>
+          <w:sz w:val="24"/>
+        </w:rPr>
+        <w:t>endoplazmatskoj</w:t>
+      </w:r>
+      <w:proofErr w:type="spellEnd"/>
+      <w:r>
+        <w:rPr>
+          <w:rFonts w:ascii="Times New Roman" w:hAnsi="Times New Roman" w:cs="Times New Roman"/>
+          <w:sz w:val="24"/>
+        </w:rPr>
+        <w:t xml:space="preserve"> mrežici i </w:t>
+      </w:r>
+      <w:proofErr w:type="spellStart"/>
+      <w:r>
+        <w:rPr>
+          <w:rFonts w:ascii="Times New Roman" w:hAnsi="Times New Roman" w:cs="Times New Roman"/>
+          <w:sz w:val="24"/>
+        </w:rPr>
+        <w:t>Golgijevom</w:t>
+      </w:r>
+      <w:proofErr w:type="spellEnd"/>
+      <w:r>
+        <w:rPr>
+          <w:rFonts w:ascii="Times New Roman" w:hAnsi="Times New Roman" w:cs="Times New Roman"/>
+          <w:sz w:val="24"/>
+        </w:rPr>
+        <w:t xml:space="preserve"> aparatu. Za potpunu informaciju o strukturi potrebno je koristiti moćnije tehnike kao što je ESI u negativnom načinu rada čime bi se ostvarila značajno veća vjerojatnost fragmentacije unutar prstena </w:t>
+      </w:r>
+      <w:proofErr w:type="spellStart"/>
+      <w:r>
+        <w:rPr>
+          <w:rFonts w:ascii="Times New Roman" w:hAnsi="Times New Roman" w:cs="Times New Roman"/>
+          <w:sz w:val="24"/>
+        </w:rPr>
+        <w:t>monosaharida</w:t>
+      </w:r>
+      <w:proofErr w:type="spellEnd"/>
+      <w:r>
+        <w:rPr>
+          <w:rFonts w:ascii="Times New Roman" w:hAnsi="Times New Roman" w:cs="Times New Roman"/>
+          <w:sz w:val="24"/>
+        </w:rPr>
+        <w:t xml:space="preserve"> koji čine određenu kompoziciju, što je moguće iskoristiti za </w:t>
+      </w:r>
+      <w:proofErr w:type="spellStart"/>
+      <w:r>
+        <w:rPr>
+          <w:rFonts w:ascii="Times New Roman" w:hAnsi="Times New Roman" w:cs="Times New Roman"/>
+          <w:sz w:val="24"/>
+        </w:rPr>
+        <w:t>inferenciju</w:t>
+      </w:r>
+      <w:proofErr w:type="spellEnd"/>
+      <w:r>
+        <w:rPr>
+          <w:rFonts w:ascii="Times New Roman" w:hAnsi="Times New Roman" w:cs="Times New Roman"/>
+          <w:sz w:val="24"/>
+        </w:rPr>
+        <w:t xml:space="preserve"> konfiguracije pojedinih veza unutar molekule N-glikana.</w:t>
+      </w:r>
+      <w:bookmarkStart w:id="1" w:name="_GoBack"/>
+      <w:bookmarkEnd w:id="1"/>
+    </w:p>
+    <w:p>
+      <w:pPr>
+        <w:ind w:firstLine="708"/>
+        <w:rPr>
+          <w:rFonts w:ascii="Times New Roman" w:eastAsia="Times New Roman" w:hAnsi="Times New Roman" w:cs="Times New Roman"/>
+          <w:sz w:val="24"/>
+          <w:szCs w:val="24"/>
+          <w:lang w:eastAsia="hr-HR"/>
+        </w:rPr>
+      </w:pPr>
+      <w:r>
+        <w:rPr>
+          <w:rFonts w:ascii="Times New Roman" w:eastAsia="Times New Roman" w:hAnsi="Times New Roman" w:cs="Times New Roman"/>
+          <w:sz w:val="24"/>
+          <w:szCs w:val="24"/>
+          <w:lang w:eastAsia="hr-HR"/>
+        </w:rPr>
+        <w:t xml:space="preserve">Zbog prirode </w:t>
+      </w:r>
+      <w:proofErr w:type="spellStart"/>
+      <w:r>
+        <w:rPr>
+          <w:rFonts w:ascii="Times New Roman" w:eastAsia="Times New Roman" w:hAnsi="Times New Roman" w:cs="Times New Roman"/>
+          <w:i/>
+          <w:sz w:val="24"/>
+          <w:szCs w:val="24"/>
+          <w:lang w:eastAsia="hr-HR"/>
+        </w:rPr>
+        <w:t>glikomičkih</w:t>
+      </w:r>
+      <w:proofErr w:type="spellEnd"/>
+      <w:r>
+        <w:rPr>
+          <w:rFonts w:ascii="Times New Roman" w:eastAsia="Times New Roman" w:hAnsi="Times New Roman" w:cs="Times New Roman"/>
+          <w:i/>
+          <w:sz w:val="24"/>
+          <w:szCs w:val="24"/>
+          <w:lang w:eastAsia="hr-HR"/>
+        </w:rPr>
+        <w:t xml:space="preserve"> </w:t>
+      </w:r>
+      <w:r>
+        <w:rPr>
+          <w:rFonts w:ascii="Times New Roman" w:eastAsia="Times New Roman" w:hAnsi="Times New Roman" w:cs="Times New Roman"/>
+          <w:sz w:val="24"/>
+          <w:szCs w:val="24"/>
+          <w:lang w:eastAsia="hr-HR"/>
+        </w:rPr>
+        <w:t>pokusa dobivene informacije odnose se isključivo na profile slobodnih N-</w:t>
+      </w:r>
+      <w:proofErr w:type="spellStart"/>
+      <w:r>
+        <w:rPr>
+          <w:rFonts w:ascii="Times New Roman" w:eastAsia="Times New Roman" w:hAnsi="Times New Roman" w:cs="Times New Roman"/>
+          <w:sz w:val="24"/>
+          <w:szCs w:val="24"/>
+          <w:lang w:eastAsia="hr-HR"/>
+        </w:rPr>
+        <w:t>glikana</w:t>
+      </w:r>
+      <w:proofErr w:type="spellEnd"/>
+      <w:r>
+        <w:rPr>
+          <w:rFonts w:ascii="Times New Roman" w:eastAsia="Times New Roman" w:hAnsi="Times New Roman" w:cs="Times New Roman"/>
+          <w:sz w:val="24"/>
+          <w:szCs w:val="24"/>
+          <w:lang w:eastAsia="hr-HR"/>
+        </w:rPr>
+        <w:t xml:space="preserve"> otpuštenih s </w:t>
+      </w:r>
+      <w:proofErr w:type="spellStart"/>
+      <w:r>
+        <w:rPr>
+          <w:rFonts w:ascii="Times New Roman" w:eastAsia="Times New Roman" w:hAnsi="Times New Roman" w:cs="Times New Roman"/>
+          <w:sz w:val="24"/>
+          <w:szCs w:val="24"/>
+          <w:lang w:eastAsia="hr-HR"/>
+        </w:rPr>
+        <w:t>glikoproteina</w:t>
+      </w:r>
+      <w:proofErr w:type="spellEnd"/>
+      <w:r>
+        <w:rPr>
+          <w:rFonts w:ascii="Times New Roman" w:eastAsia="Times New Roman" w:hAnsi="Times New Roman" w:cs="Times New Roman"/>
+          <w:sz w:val="24"/>
+          <w:szCs w:val="24"/>
+          <w:lang w:eastAsia="hr-HR"/>
+        </w:rPr>
+        <w:t xml:space="preserve"> PNG-</w:t>
+      </w:r>
+      <w:proofErr w:type="spellStart"/>
+      <w:r>
+        <w:rPr>
+          <w:rFonts w:ascii="Times New Roman" w:eastAsia="Times New Roman" w:hAnsi="Times New Roman" w:cs="Times New Roman"/>
+          <w:sz w:val="24"/>
+          <w:szCs w:val="24"/>
+          <w:lang w:eastAsia="hr-HR"/>
+        </w:rPr>
+        <w:t>azom</w:t>
+      </w:r>
+      <w:proofErr w:type="spellEnd"/>
+      <w:r>
+        <w:rPr>
+          <w:rFonts w:ascii="Times New Roman" w:eastAsia="Times New Roman" w:hAnsi="Times New Roman" w:cs="Times New Roman"/>
+          <w:sz w:val="24"/>
+          <w:szCs w:val="24"/>
+          <w:lang w:eastAsia="hr-HR"/>
+        </w:rPr>
+        <w:t xml:space="preserve"> F i obilježenih </w:t>
+      </w:r>
+      <w:proofErr w:type="spellStart"/>
+      <w:r>
+        <w:rPr>
+          <w:rFonts w:ascii="Times New Roman" w:eastAsia="Times New Roman" w:hAnsi="Times New Roman" w:cs="Times New Roman"/>
+          <w:sz w:val="24"/>
+          <w:szCs w:val="24"/>
+          <w:lang w:eastAsia="hr-HR"/>
+        </w:rPr>
+        <w:t>fluoroforom</w:t>
+      </w:r>
+      <w:proofErr w:type="spellEnd"/>
+      <w:r>
+        <w:rPr>
+          <w:rFonts w:ascii="Times New Roman" w:eastAsia="Times New Roman" w:hAnsi="Times New Roman" w:cs="Times New Roman"/>
+          <w:sz w:val="24"/>
+          <w:szCs w:val="24"/>
+          <w:lang w:eastAsia="hr-HR"/>
+        </w:rPr>
+        <w:t>. Odvajanjem N-</w:t>
+      </w:r>
+      <w:proofErr w:type="spellStart"/>
+      <w:r>
+        <w:rPr>
+          <w:rFonts w:ascii="Times New Roman" w:eastAsia="Times New Roman" w:hAnsi="Times New Roman" w:cs="Times New Roman"/>
+          <w:sz w:val="24"/>
+          <w:szCs w:val="24"/>
+          <w:lang w:eastAsia="hr-HR"/>
+        </w:rPr>
+        <w:t>glikana</w:t>
+      </w:r>
+      <w:proofErr w:type="spellEnd"/>
+      <w:r>
+        <w:rPr>
+          <w:rFonts w:ascii="Times New Roman" w:eastAsia="Times New Roman" w:hAnsi="Times New Roman" w:cs="Times New Roman"/>
+          <w:sz w:val="24"/>
+          <w:szCs w:val="24"/>
+          <w:lang w:eastAsia="hr-HR"/>
+        </w:rPr>
+        <w:t xml:space="preserve"> od </w:t>
+      </w:r>
+      <w:proofErr w:type="spellStart"/>
+      <w:r>
+        <w:rPr>
+          <w:rFonts w:ascii="Times New Roman" w:eastAsia="Times New Roman" w:hAnsi="Times New Roman" w:cs="Times New Roman"/>
+          <w:sz w:val="24"/>
+          <w:szCs w:val="24"/>
+          <w:lang w:eastAsia="hr-HR"/>
+        </w:rPr>
+        <w:t>glikoproteina</w:t>
+      </w:r>
+      <w:proofErr w:type="spellEnd"/>
+      <w:r>
+        <w:rPr>
+          <w:rFonts w:ascii="Times New Roman" w:eastAsia="Times New Roman" w:hAnsi="Times New Roman" w:cs="Times New Roman"/>
+          <w:sz w:val="24"/>
+          <w:szCs w:val="24"/>
+          <w:lang w:eastAsia="hr-HR"/>
+        </w:rPr>
+        <w:t xml:space="preserve"> za koje ranije bili vezani gubi se veliki dio smislene cjeline interakcija pojedinih </w:t>
+      </w:r>
+      <w:proofErr w:type="spellStart"/>
+      <w:r>
+        <w:rPr>
+          <w:rFonts w:ascii="Times New Roman" w:eastAsia="Times New Roman" w:hAnsi="Times New Roman" w:cs="Times New Roman"/>
+          <w:sz w:val="24"/>
+          <w:szCs w:val="24"/>
+          <w:lang w:eastAsia="hr-HR"/>
+        </w:rPr>
+        <w:t>glikoproteina</w:t>
+      </w:r>
+      <w:proofErr w:type="spellEnd"/>
+      <w:r>
+        <w:rPr>
+          <w:rFonts w:ascii="Times New Roman" w:eastAsia="Times New Roman" w:hAnsi="Times New Roman" w:cs="Times New Roman"/>
+          <w:sz w:val="24"/>
+          <w:szCs w:val="24"/>
+          <w:lang w:eastAsia="hr-HR"/>
+        </w:rPr>
+        <w:t xml:space="preserve"> i njihove uloge u fiziološkom funkcioniranju pojedinog organa – u ovom slučaju mozga. Osim toga, izgubljena je informacija o bogatstvu </w:t>
+      </w:r>
+      <w:proofErr w:type="spellStart"/>
+      <w:r>
+        <w:rPr>
+          <w:rFonts w:ascii="Times New Roman" w:eastAsia="Times New Roman" w:hAnsi="Times New Roman" w:cs="Times New Roman"/>
+          <w:sz w:val="24"/>
+          <w:szCs w:val="24"/>
+          <w:lang w:eastAsia="hr-HR"/>
+        </w:rPr>
+        <w:t>glikoformi</w:t>
+      </w:r>
+      <w:proofErr w:type="spellEnd"/>
+      <w:r>
+        <w:rPr>
+          <w:rFonts w:ascii="Times New Roman" w:eastAsia="Times New Roman" w:hAnsi="Times New Roman" w:cs="Times New Roman"/>
+          <w:sz w:val="24"/>
+          <w:szCs w:val="24"/>
+          <w:lang w:eastAsia="hr-HR"/>
+        </w:rPr>
+        <w:t xml:space="preserve"> pojedinih proteina. Ovi r</w:t>
+      </w:r>
+      <w:r>
+        <w:rPr>
+          <w:rFonts w:ascii="Times New Roman" w:eastAsia="Times New Roman" w:hAnsi="Times New Roman" w:cs="Times New Roman"/>
+          <w:sz w:val="24"/>
+          <w:szCs w:val="24"/>
+          <w:lang w:eastAsia="hr-HR"/>
+        </w:rPr>
+        <w:t>e</w:t>
+      </w:r>
+      <w:r>
+        <w:rPr>
+          <w:rFonts w:ascii="Times New Roman" w:eastAsia="Times New Roman" w:hAnsi="Times New Roman" w:cs="Times New Roman"/>
+          <w:sz w:val="24"/>
+          <w:szCs w:val="24"/>
+          <w:lang w:eastAsia="hr-HR"/>
+        </w:rPr>
+        <w:t xml:space="preserve">zultati prije svega su sugestivne prirode, a mogu služiti kao dobra osnova za buduća kompleksnija i iscrpnija istraživanja koja trebaju uključivati </w:t>
+      </w:r>
+      <w:proofErr w:type="spellStart"/>
+      <w:r>
+        <w:rPr>
+          <w:rFonts w:ascii="Times New Roman" w:eastAsia="Times New Roman" w:hAnsi="Times New Roman" w:cs="Times New Roman"/>
+          <w:i/>
+          <w:sz w:val="24"/>
+          <w:szCs w:val="24"/>
+          <w:lang w:eastAsia="hr-HR"/>
+        </w:rPr>
+        <w:t>glikomički</w:t>
+      </w:r>
+      <w:proofErr w:type="spellEnd"/>
+      <w:r>
+        <w:rPr>
+          <w:rFonts w:ascii="Times New Roman" w:eastAsia="Times New Roman" w:hAnsi="Times New Roman" w:cs="Times New Roman"/>
+          <w:i/>
+          <w:sz w:val="24"/>
+          <w:szCs w:val="24"/>
+          <w:lang w:eastAsia="hr-HR"/>
+        </w:rPr>
+        <w:t xml:space="preserve"> </w:t>
+      </w:r>
+      <w:r>
+        <w:rPr>
+          <w:rFonts w:ascii="Times New Roman" w:eastAsia="Times New Roman" w:hAnsi="Times New Roman" w:cs="Times New Roman"/>
+          <w:sz w:val="24"/>
+          <w:szCs w:val="24"/>
+          <w:lang w:eastAsia="hr-HR"/>
+        </w:rPr>
+        <w:t xml:space="preserve">i </w:t>
+      </w:r>
+      <w:proofErr w:type="spellStart"/>
+      <w:r>
+        <w:rPr>
+          <w:rFonts w:ascii="Times New Roman" w:eastAsia="Times New Roman" w:hAnsi="Times New Roman" w:cs="Times New Roman"/>
+          <w:i/>
+          <w:sz w:val="24"/>
+          <w:szCs w:val="24"/>
+          <w:lang w:eastAsia="hr-HR"/>
+        </w:rPr>
+        <w:t>glikoproteomički</w:t>
+      </w:r>
+      <w:proofErr w:type="spellEnd"/>
+      <w:r>
+        <w:rPr>
+          <w:rFonts w:ascii="Times New Roman" w:eastAsia="Times New Roman" w:hAnsi="Times New Roman" w:cs="Times New Roman"/>
+          <w:i/>
+          <w:sz w:val="24"/>
+          <w:szCs w:val="24"/>
+          <w:lang w:eastAsia="hr-HR"/>
+        </w:rPr>
+        <w:t xml:space="preserve"> </w:t>
+      </w:r>
+      <w:r>
+        <w:rPr>
+          <w:rFonts w:ascii="Times New Roman" w:eastAsia="Times New Roman" w:hAnsi="Times New Roman" w:cs="Times New Roman"/>
+          <w:sz w:val="24"/>
+          <w:szCs w:val="24"/>
+          <w:lang w:eastAsia="hr-HR"/>
+        </w:rPr>
+        <w:t xml:space="preserve">pristup analizi. </w:t>
+      </w:r>
+      <w:r>
+        <w:rPr>
+          <w:rFonts w:ascii="Times New Roman" w:eastAsia="Times New Roman" w:hAnsi="Times New Roman" w:cs="Times New Roman"/>
+          <w:i/>
+          <w:sz w:val="24"/>
+          <w:szCs w:val="24"/>
+          <w:lang w:eastAsia="hr-HR"/>
+        </w:rPr>
+        <w:t xml:space="preserve"> </w:t>
+      </w:r>
+      <w:r>
+        <w:rPr>
+          <w:rFonts w:ascii="Times New Roman" w:eastAsia="Times New Roman" w:hAnsi="Times New Roman" w:cs="Times New Roman"/>
+          <w:sz w:val="24"/>
+          <w:szCs w:val="24"/>
+          <w:lang w:eastAsia="hr-HR"/>
+        </w:rPr>
+        <w:t xml:space="preserve"> </w:t>
+      </w:r>
+    </w:p>
+    <w:p>
+      <w:pPr>
+        <w:rPr>
+          <w:rFonts w:ascii="Times New Roman" w:eastAsia="Times New Roman" w:hAnsi="Times New Roman" w:cs="Times New Roman"/>
+          <w:color w:val="000000" w:themeColor="text1"/>
+          <w:sz w:val="24"/>
+          <w:szCs w:val="24"/>
+          <w:lang w:val="en-US" w:eastAsia="hr-HR"/>
+        </w:rPr>
+      </w:pPr>
+    </w:p>
+    <w:p>
+      <w:pPr>
+        <w:rPr>
+          <w:rFonts w:ascii="Times New Roman" w:eastAsia="Times New Roman" w:hAnsi="Times New Roman" w:cs="Times New Roman"/>
+          <w:b/>
+          <w:color w:val="000000" w:themeColor="text1"/>
+          <w:sz w:val="24"/>
+          <w:szCs w:val="24"/>
+          <w:lang w:eastAsia="hr-HR"/>
+        </w:rPr>
+      </w:pPr>
+      <w:r>
+        <w:rPr>
+          <w:rFonts w:ascii="Times New Roman" w:eastAsia="Times New Roman" w:hAnsi="Times New Roman" w:cs="Times New Roman"/>
+          <w:b/>
+          <w:color w:val="000000" w:themeColor="text1"/>
+          <w:sz w:val="24"/>
+          <w:szCs w:val="24"/>
+          <w:lang w:eastAsia="hr-HR"/>
+        </w:rPr>
+        <w:tab/>
+      </w:r>
+    </w:p>
+    <w:p>
+      <w:pPr>
+        <w:rPr>
+          <w:rFonts w:ascii="Times New Roman" w:eastAsia="Times New Roman" w:hAnsi="Times New Roman" w:cs="Times New Roman"/>
+          <w:sz w:val="24"/>
+          <w:szCs w:val="24"/>
+          <w:lang w:eastAsia="hr-HR"/>
+        </w:rPr>
+      </w:pPr>
+    </w:p>
+    <w:p>
+      <w:pPr>
+        <w:rPr>
+          <w:rFonts w:ascii="Times New Roman" w:eastAsia="Times New Roman" w:hAnsi="Times New Roman" w:cs="Times New Roman"/>
+          <w:sz w:val="24"/>
+          <w:szCs w:val="24"/>
+          <w:lang w:eastAsia="hr-HR"/>
+        </w:rPr>
+      </w:pPr>
+    </w:p>
+    <w:p>
+      <w:pPr>
+        <w:rPr>
+          <w:rFonts w:ascii="Times New Roman" w:eastAsia="Times New Roman" w:hAnsi="Times New Roman" w:cs="Times New Roman"/>
+          <w:sz w:val="24"/>
+          <w:szCs w:val="24"/>
+          <w:lang w:eastAsia="hr-HR"/>
         </w:rPr>
       </w:pPr>
     </w:p>
@@ -40062,7 +42754,6 @@
   <w:style w:type="character" w:default="1" w:styleId="Zadanifontodlomka">
     <w:name w:val="Default Paragraph Font"/>
     <w:uiPriority w:val="1"/>
-    <w:semiHidden/>
     <w:unhideWhenUsed/>
   </w:style>
   <w:style w:type="table" w:default="1" w:styleId="Obinatablica">
@@ -40148,6 +42839,21 @@
     <w:link w:val="Podnoje"/>
     <w:uiPriority w:val="99"/>
     <w:rsid w:val="00311CFA"/>
+  </w:style>
+  <w:style w:type="character" w:customStyle="1" w:styleId="fontstyle01">
+    <w:name w:val="fontstyle01"/>
+    <w:basedOn w:val="Zadanifontodlomka"/>
+    <w:rsid w:val="0089429C"/>
+    <w:rPr>
+      <w:rFonts w:ascii="Arial" w:hAnsi="Arial" w:cs="Arial" w:hint="default"/>
+      <w:b/>
+      <w:bCs/>
+      <w:i w:val="0"/>
+      <w:iCs w:val="0"/>
+      <w:color w:val="000000"/>
+      <w:sz w:val="16"/>
+      <w:szCs w:val="16"/>
+    </w:rPr>
   </w:style>
 </w:styles>
 </file>

</xml_diff>